<commit_message>
Most up to date PreLab
</commit_message>
<xml_diff>
--- a/Labday1.docx
+++ b/Labday1.docx
@@ -61,6 +61,9 @@
         <w:br/>
       </w:r>
       <w:r>
+        <w:rPr>
+          <w:noProof/>
+        </w:rPr>
         <w:drawing>
           <wp:inline distT="0" distB="0" distL="0" distR="0">
             <wp:extent cx="6211019" cy="3492675"/>
@@ -175,6 +178,1337 @@
     <w:p>
       <w:r>
         <w:lastRenderedPageBreak/>
+        <w:t>********</w:t>
+      </w:r>
+      <w:bookmarkStart w:id="0" w:name="_GoBack"/>
+      <w:bookmarkEnd w:id="0"/>
+    </w:p>
+    <w:p>
+      <w:r>
+        <w:rPr>
+          <w:noProof/>
+        </w:rPr>
+        <mc:AlternateContent>
+          <mc:Choice Requires="wpi">
+            <w:drawing>
+              <wp:anchor distT="0" distB="0" distL="114300" distR="114300" simplePos="0" relativeHeight="251694080" behindDoc="0" locked="0" layoutInCell="1" allowOverlap="1">
+                <wp:simplePos x="0" y="0"/>
+                <wp:positionH relativeFrom="column">
+                  <wp:posOffset>5237776</wp:posOffset>
+                </wp:positionH>
+                <wp:positionV relativeFrom="paragraph">
+                  <wp:posOffset>985150</wp:posOffset>
+                </wp:positionV>
+                <wp:extent cx="538200" cy="546840"/>
+                <wp:effectExtent l="57150" t="38100" r="52705" b="43815"/>
+                <wp:wrapNone/>
+                <wp:docPr id="38" name="Ink 38"/>
+                <wp:cNvGraphicFramePr/>
+                <a:graphic xmlns:a="http://schemas.openxmlformats.org/drawingml/2006/main">
+                  <a:graphicData uri="http://schemas.microsoft.com/office/word/2010/wordprocessingInk">
+                    <w14:contentPart bwMode="auto" r:id="rId6">
+                      <w14:nvContentPartPr>
+                        <w14:cNvContentPartPr/>
+                      </w14:nvContentPartPr>
+                      <w14:xfrm>
+                        <a:off x="0" y="0"/>
+                        <a:ext cx="538200" cy="546840"/>
+                      </w14:xfrm>
+                    </w14:contentPart>
+                  </a:graphicData>
+                </a:graphic>
+              </wp:anchor>
+            </w:drawing>
+          </mc:Choice>
+          <mc:Fallback>
+            <w:pict>
+              <v:shapetype id="_x0000_t75" coordsize="21600,21600" o:spt="75" o:preferrelative="t" path="m@4@5l@4@11@9@11@9@5xe" filled="f" stroked="f">
+                <v:stroke joinstyle="miter"/>
+                <v:formulas>
+                  <v:f eqn="if lineDrawn pixelLineWidth 0"/>
+                  <v:f eqn="sum @0 1 0"/>
+                  <v:f eqn="sum 0 0 @1"/>
+                  <v:f eqn="prod @2 1 2"/>
+                  <v:f eqn="prod @3 21600 pixelWidth"/>
+                  <v:f eqn="prod @3 21600 pixelHeight"/>
+                  <v:f eqn="sum @0 0 1"/>
+                  <v:f eqn="prod @6 1 2"/>
+                  <v:f eqn="prod @7 21600 pixelWidth"/>
+                  <v:f eqn="sum @8 21600 0"/>
+                  <v:f eqn="prod @7 21600 pixelHeight"/>
+                  <v:f eqn="sum @10 21600 0"/>
+                </v:formulas>
+                <v:path o:extrusionok="f" gradientshapeok="t" o:connecttype="rect"/>
+                <o:lock v:ext="edit" aspectratio="t"/>
+              </v:shapetype>
+              <v:shape id="Ink 38" o:spid="_x0000_s1026" type="#_x0000_t75" style="position:absolute;margin-left:411.45pt;margin-top:76.6pt;width:44.35pt;height:44.85pt;z-index:251694080;visibility:visible;mso-wrap-style:square;mso-wrap-distance-left:9pt;mso-wrap-distance-top:0;mso-wrap-distance-right:9pt;mso-wrap-distance-bottom:0;mso-position-horizontal:absolute;mso-position-horizontal-relative:text;mso-position-vertical:absolute;mso-position-vertical-relative:text" o:gfxdata="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">
+                <v:imagedata r:id="rId7" o:title=""/>
+              </v:shape>
+            </w:pict>
+          </mc:Fallback>
+        </mc:AlternateContent>
+      </w:r>
+      <w:r>
+        <w:rPr>
+          <w:noProof/>
+        </w:rPr>
+        <mc:AlternateContent>
+          <mc:Choice Requires="wpi">
+            <w:drawing>
+              <wp:anchor distT="0" distB="0" distL="114300" distR="114300" simplePos="0" relativeHeight="251693056" behindDoc="0" locked="0" layoutInCell="1" allowOverlap="1">
+                <wp:simplePos x="0" y="0"/>
+                <wp:positionH relativeFrom="column">
+                  <wp:posOffset>5515336</wp:posOffset>
+                </wp:positionH>
+                <wp:positionV relativeFrom="paragraph">
+                  <wp:posOffset>1102510</wp:posOffset>
+                </wp:positionV>
+                <wp:extent cx="129600" cy="229680"/>
+                <wp:effectExtent l="38100" t="38100" r="41910" b="37465"/>
+                <wp:wrapNone/>
+                <wp:docPr id="37" name="Ink 37"/>
+                <wp:cNvGraphicFramePr/>
+                <a:graphic xmlns:a="http://schemas.openxmlformats.org/drawingml/2006/main">
+                  <a:graphicData uri="http://schemas.microsoft.com/office/word/2010/wordprocessingInk">
+                    <w14:contentPart bwMode="auto" r:id="rId8">
+                      <w14:nvContentPartPr>
+                        <w14:cNvContentPartPr/>
+                      </w14:nvContentPartPr>
+                      <w14:xfrm>
+                        <a:off x="0" y="0"/>
+                        <a:ext cx="129600" cy="229680"/>
+                      </w14:xfrm>
+                    </w14:contentPart>
+                  </a:graphicData>
+                </a:graphic>
+              </wp:anchor>
+            </w:drawing>
+          </mc:Choice>
+          <mc:Fallback>
+            <w:pict>
+              <v:shape id="Ink 37" o:spid="_x0000_s1026" type="#_x0000_t75" style="position:absolute;margin-left:433.5pt;margin-top:85.9pt;width:11.75pt;height:19.85pt;z-index:251693056;visibility:visible;mso-wrap-style:square;mso-wrap-distance-left:9pt;mso-wrap-distance-top:0;mso-wrap-distance-right:9pt;mso-wrap-distance-bottom:0;mso-position-horizontal:absolute;mso-position-horizontal-relative:text;mso-position-vertical:absolute;mso-position-vertical-relative:text" o:gfxdata="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">
+                <v:imagedata r:id="rId9" o:title=""/>
+              </v:shape>
+            </w:pict>
+          </mc:Fallback>
+        </mc:AlternateContent>
+      </w:r>
+      <w:r>
+        <w:rPr>
+          <w:noProof/>
+        </w:rPr>
+        <mc:AlternateContent>
+          <mc:Choice Requires="wpi">
+            <w:drawing>
+              <wp:anchor distT="0" distB="0" distL="114300" distR="114300" simplePos="0" relativeHeight="251692032" behindDoc="0" locked="0" layoutInCell="1" allowOverlap="1">
+                <wp:simplePos x="0" y="0"/>
+                <wp:positionH relativeFrom="column">
+                  <wp:posOffset>5327056</wp:posOffset>
+                </wp:positionH>
+                <wp:positionV relativeFrom="paragraph">
+                  <wp:posOffset>1132750</wp:posOffset>
+                </wp:positionV>
+                <wp:extent cx="156600" cy="201240"/>
+                <wp:effectExtent l="38100" t="38100" r="15240" b="46990"/>
+                <wp:wrapNone/>
+                <wp:docPr id="36" name="Ink 36"/>
+                <wp:cNvGraphicFramePr/>
+                <a:graphic xmlns:a="http://schemas.openxmlformats.org/drawingml/2006/main">
+                  <a:graphicData uri="http://schemas.microsoft.com/office/word/2010/wordprocessingInk">
+                    <w14:contentPart bwMode="auto" r:id="rId10">
+                      <w14:nvContentPartPr>
+                        <w14:cNvContentPartPr/>
+                      </w14:nvContentPartPr>
+                      <w14:xfrm>
+                        <a:off x="0" y="0"/>
+                        <a:ext cx="156600" cy="201240"/>
+                      </w14:xfrm>
+                    </w14:contentPart>
+                  </a:graphicData>
+                </a:graphic>
+              </wp:anchor>
+            </w:drawing>
+          </mc:Choice>
+          <mc:Fallback>
+            <w:pict>
+              <v:shape id="Ink 36" o:spid="_x0000_s1026" type="#_x0000_t75" style="position:absolute;margin-left:418.9pt;margin-top:88.5pt;width:13.7pt;height:17.4pt;z-index:251692032;visibility:visible;mso-wrap-style:square;mso-wrap-distance-left:9pt;mso-wrap-distance-top:0;mso-wrap-distance-right:9pt;mso-wrap-distance-bottom:0;mso-position-horizontal:absolute;mso-position-horizontal-relative:text;mso-position-vertical:absolute;mso-position-vertical-relative:text" o:gfxdata="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">
+                <v:imagedata r:id="rId11" o:title=""/>
+              </v:shape>
+            </w:pict>
+          </mc:Fallback>
+        </mc:AlternateContent>
+      </w:r>
+      <w:r>
+        <w:rPr>
+          <w:noProof/>
+        </w:rPr>
+        <mc:AlternateContent>
+          <mc:Choice Requires="wpi">
+            <w:drawing>
+              <wp:anchor distT="0" distB="0" distL="114300" distR="114300" simplePos="0" relativeHeight="251691008" behindDoc="0" locked="0" layoutInCell="1" allowOverlap="1">
+                <wp:simplePos x="0" y="0"/>
+                <wp:positionH relativeFrom="column">
+                  <wp:posOffset>4781656</wp:posOffset>
+                </wp:positionH>
+                <wp:positionV relativeFrom="paragraph">
+                  <wp:posOffset>719110</wp:posOffset>
+                </wp:positionV>
+                <wp:extent cx="148320" cy="1033200"/>
+                <wp:effectExtent l="19050" t="19050" r="23495" b="33655"/>
+                <wp:wrapNone/>
+                <wp:docPr id="35" name="Ink 35"/>
+                <wp:cNvGraphicFramePr/>
+                <a:graphic xmlns:a="http://schemas.openxmlformats.org/drawingml/2006/main">
+                  <a:graphicData uri="http://schemas.microsoft.com/office/word/2010/wordprocessingInk">
+                    <w14:contentPart bwMode="auto" r:id="rId12">
+                      <w14:nvContentPartPr>
+                        <w14:cNvContentPartPr/>
+                      </w14:nvContentPartPr>
+                      <w14:xfrm>
+                        <a:off x="0" y="0"/>
+                        <a:ext cx="148320" cy="1033200"/>
+                      </w14:xfrm>
+                    </w14:contentPart>
+                  </a:graphicData>
+                </a:graphic>
+              </wp:anchor>
+            </w:drawing>
+          </mc:Choice>
+          <mc:Fallback>
+            <w:pict>
+              <v:shape id="Ink 35" o:spid="_x0000_s1026" type="#_x0000_t75" style="position:absolute;margin-left:376.25pt;margin-top:56pt;width:12.8pt;height:82.45pt;z-index:251691008;visibility:visible;mso-wrap-style:square;mso-wrap-distance-left:9pt;mso-wrap-distance-top:0;mso-wrap-distance-right:9pt;mso-wrap-distance-bottom:0;mso-position-horizontal:absolute;mso-position-horizontal-relative:text;mso-position-vertical:absolute;mso-position-vertical-relative:text" o:gfxdata="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">
+                <v:imagedata r:id="rId13" o:title=""/>
+              </v:shape>
+            </w:pict>
+          </mc:Fallback>
+        </mc:AlternateContent>
+      </w:r>
+      <w:r>
+        <w:rPr>
+          <w:noProof/>
+        </w:rPr>
+        <mc:AlternateContent>
+          <mc:Choice Requires="wpi">
+            <w:drawing>
+              <wp:anchor distT="0" distB="0" distL="114300" distR="114300" simplePos="0" relativeHeight="251689984" behindDoc="0" locked="0" layoutInCell="1" allowOverlap="1">
+                <wp:simplePos x="0" y="0"/>
+                <wp:positionH relativeFrom="column">
+                  <wp:posOffset>4833136</wp:posOffset>
+                </wp:positionH>
+                <wp:positionV relativeFrom="paragraph">
+                  <wp:posOffset>683830</wp:posOffset>
+                </wp:positionV>
+                <wp:extent cx="405000" cy="466920"/>
+                <wp:effectExtent l="38100" t="19050" r="33655" b="28575"/>
+                <wp:wrapNone/>
+                <wp:docPr id="34" name="Ink 34"/>
+                <wp:cNvGraphicFramePr/>
+                <a:graphic xmlns:a="http://schemas.openxmlformats.org/drawingml/2006/main">
+                  <a:graphicData uri="http://schemas.microsoft.com/office/word/2010/wordprocessingInk">
+                    <w14:contentPart bwMode="auto" r:id="rId14">
+                      <w14:nvContentPartPr>
+                        <w14:cNvContentPartPr/>
+                      </w14:nvContentPartPr>
+                      <w14:xfrm>
+                        <a:off x="0" y="0"/>
+                        <a:ext cx="405000" cy="466920"/>
+                      </w14:xfrm>
+                    </w14:contentPart>
+                  </a:graphicData>
+                </a:graphic>
+              </wp:anchor>
+            </w:drawing>
+          </mc:Choice>
+          <mc:Fallback>
+            <w:pict>
+              <v:shape id="Ink 34" o:spid="_x0000_s1026" type="#_x0000_t75" style="position:absolute;margin-left:379.65pt;margin-top:52.95pt;width:33.1pt;height:37.85pt;z-index:251689984;visibility:visible;mso-wrap-style:square;mso-wrap-distance-left:9pt;mso-wrap-distance-top:0;mso-wrap-distance-right:9pt;mso-wrap-distance-bottom:0;mso-position-horizontal:absolute;mso-position-horizontal-relative:text;mso-position-vertical:absolute;mso-position-vertical-relative:text" o:gfxdata="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">
+                <v:imagedata r:id="rId15" o:title=""/>
+              </v:shape>
+            </w:pict>
+          </mc:Fallback>
+        </mc:AlternateContent>
+      </w:r>
+      <w:r>
+        <w:rPr>
+          <w:noProof/>
+        </w:rPr>
+        <mc:AlternateContent>
+          <mc:Choice Requires="wpi">
+            <w:drawing>
+              <wp:anchor distT="0" distB="0" distL="114300" distR="114300" simplePos="0" relativeHeight="251688960" behindDoc="0" locked="0" layoutInCell="1" allowOverlap="1">
+                <wp:simplePos x="0" y="0"/>
+                <wp:positionH relativeFrom="column">
+                  <wp:posOffset>5255416</wp:posOffset>
+                </wp:positionH>
+                <wp:positionV relativeFrom="paragraph">
+                  <wp:posOffset>207910</wp:posOffset>
+                </wp:positionV>
+                <wp:extent cx="592920" cy="623880"/>
+                <wp:effectExtent l="38100" t="38100" r="55245" b="43180"/>
+                <wp:wrapNone/>
+                <wp:docPr id="33" name="Ink 33"/>
+                <wp:cNvGraphicFramePr/>
+                <a:graphic xmlns:a="http://schemas.openxmlformats.org/drawingml/2006/main">
+                  <a:graphicData uri="http://schemas.microsoft.com/office/word/2010/wordprocessingInk">
+                    <w14:contentPart bwMode="auto" r:id="rId16">
+                      <w14:nvContentPartPr>
+                        <w14:cNvContentPartPr/>
+                      </w14:nvContentPartPr>
+                      <w14:xfrm>
+                        <a:off x="0" y="0"/>
+                        <a:ext cx="592920" cy="623880"/>
+                      </w14:xfrm>
+                    </w14:contentPart>
+                  </a:graphicData>
+                </a:graphic>
+              </wp:anchor>
+            </w:drawing>
+          </mc:Choice>
+          <mc:Fallback>
+            <w:pict>
+              <v:shape id="Ink 33" o:spid="_x0000_s1026" type="#_x0000_t75" style="position:absolute;margin-left:412.85pt;margin-top:15.45pt;width:48.6pt;height:50.95pt;z-index:251688960;visibility:visible;mso-wrap-style:square;mso-wrap-distance-left:9pt;mso-wrap-distance-top:0;mso-wrap-distance-right:9pt;mso-wrap-distance-bottom:0;mso-position-horizontal:absolute;mso-position-horizontal-relative:text;mso-position-vertical:absolute;mso-position-vertical-relative:text" o:gfxdata="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">
+                <v:imagedata r:id="rId17" o:title=""/>
+              </v:shape>
+            </w:pict>
+          </mc:Fallback>
+        </mc:AlternateContent>
+      </w:r>
+      <w:r>
+        <w:rPr>
+          <w:noProof/>
+        </w:rPr>
+        <mc:AlternateContent>
+          <mc:Choice Requires="wpi">
+            <w:drawing>
+              <wp:anchor distT="0" distB="0" distL="114300" distR="114300" simplePos="0" relativeHeight="251687936" behindDoc="0" locked="0" layoutInCell="1" allowOverlap="1">
+                <wp:simplePos x="0" y="0"/>
+                <wp:positionH relativeFrom="column">
+                  <wp:posOffset>5730616</wp:posOffset>
+                </wp:positionH>
+                <wp:positionV relativeFrom="paragraph">
+                  <wp:posOffset>753310</wp:posOffset>
+                </wp:positionV>
+                <wp:extent cx="360" cy="360"/>
+                <wp:effectExtent l="0" t="0" r="0" b="0"/>
+                <wp:wrapNone/>
+                <wp:docPr id="32" name="Ink 32"/>
+                <wp:cNvGraphicFramePr/>
+                <a:graphic xmlns:a="http://schemas.openxmlformats.org/drawingml/2006/main">
+                  <a:graphicData uri="http://schemas.microsoft.com/office/word/2010/wordprocessingInk">
+                    <w14:contentPart bwMode="auto" r:id="rId18">
+                      <w14:nvContentPartPr>
+                        <w14:cNvContentPartPr/>
+                      </w14:nvContentPartPr>
+                      <w14:xfrm>
+                        <a:off x="0" y="0"/>
+                        <a:ext cx="360" cy="360"/>
+                      </w14:xfrm>
+                    </w14:contentPart>
+                  </a:graphicData>
+                </a:graphic>
+              </wp:anchor>
+            </w:drawing>
+          </mc:Choice>
+          <mc:Fallback>
+            <w:pict>
+              <v:shape id="Ink 32" o:spid="_x0000_s1026" type="#_x0000_t75" style="position:absolute;margin-left:451.05pt;margin-top:59.1pt;width:.5pt;height:.5pt;z-index:251687936;visibility:visible;mso-wrap-style:square;mso-wrap-distance-left:9pt;mso-wrap-distance-top:0;mso-wrap-distance-right:9pt;mso-wrap-distance-bottom:0;mso-position-horizontal:absolute;mso-position-horizontal-relative:text;mso-position-vertical:absolute;mso-position-vertical-relative:text" o:gfxdata="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">
+                <v:imagedata r:id="rId19" o:title=""/>
+              </v:shape>
+            </w:pict>
+          </mc:Fallback>
+        </mc:AlternateContent>
+      </w:r>
+      <w:r>
+        <w:rPr>
+          <w:noProof/>
+        </w:rPr>
+        <mc:AlternateContent>
+          <mc:Choice Requires="wpi">
+            <w:drawing>
+              <wp:anchor distT="0" distB="0" distL="114300" distR="114300" simplePos="0" relativeHeight="251686912" behindDoc="0" locked="0" layoutInCell="1" allowOverlap="1">
+                <wp:simplePos x="0" y="0"/>
+                <wp:positionH relativeFrom="column">
+                  <wp:posOffset>5626936</wp:posOffset>
+                </wp:positionH>
+                <wp:positionV relativeFrom="paragraph">
+                  <wp:posOffset>345070</wp:posOffset>
+                </wp:positionV>
+                <wp:extent cx="147240" cy="260640"/>
+                <wp:effectExtent l="38100" t="38100" r="24765" b="44450"/>
+                <wp:wrapNone/>
+                <wp:docPr id="31" name="Ink 31"/>
+                <wp:cNvGraphicFramePr/>
+                <a:graphic xmlns:a="http://schemas.openxmlformats.org/drawingml/2006/main">
+                  <a:graphicData uri="http://schemas.microsoft.com/office/word/2010/wordprocessingInk">
+                    <w14:contentPart bwMode="auto" r:id="rId20">
+                      <w14:nvContentPartPr>
+                        <w14:cNvContentPartPr/>
+                      </w14:nvContentPartPr>
+                      <w14:xfrm>
+                        <a:off x="0" y="0"/>
+                        <a:ext cx="147240" cy="260640"/>
+                      </w14:xfrm>
+                    </w14:contentPart>
+                  </a:graphicData>
+                </a:graphic>
+              </wp:anchor>
+            </w:drawing>
+          </mc:Choice>
+          <mc:Fallback>
+            <w:pict>
+              <v:shape id="Ink 31" o:spid="_x0000_s1026" type="#_x0000_t75" style="position:absolute;margin-left:442.7pt;margin-top:26.2pt;width:12.95pt;height:21.9pt;z-index:251686912;visibility:visible;mso-wrap-style:square;mso-wrap-distance-left:9pt;mso-wrap-distance-top:0;mso-wrap-distance-right:9pt;mso-wrap-distance-bottom:0;mso-position-horizontal:absolute;mso-position-horizontal-relative:text;mso-position-vertical:absolute;mso-position-vertical-relative:text" o:gfxdata="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">
+                <v:imagedata r:id="rId21" o:title=""/>
+              </v:shape>
+            </w:pict>
+          </mc:Fallback>
+        </mc:AlternateContent>
+      </w:r>
+      <w:r>
+        <w:rPr>
+          <w:noProof/>
+        </w:rPr>
+        <mc:AlternateContent>
+          <mc:Choice Requires="wpi">
+            <w:drawing>
+              <wp:anchor distT="0" distB="0" distL="114300" distR="114300" simplePos="0" relativeHeight="251685888" behindDoc="0" locked="0" layoutInCell="1" allowOverlap="1">
+                <wp:simplePos x="0" y="0"/>
+                <wp:positionH relativeFrom="column">
+                  <wp:posOffset>5387536</wp:posOffset>
+                </wp:positionH>
+                <wp:positionV relativeFrom="paragraph">
+                  <wp:posOffset>355870</wp:posOffset>
+                </wp:positionV>
+                <wp:extent cx="148320" cy="287280"/>
+                <wp:effectExtent l="38100" t="38100" r="42545" b="36830"/>
+                <wp:wrapNone/>
+                <wp:docPr id="30" name="Ink 30"/>
+                <wp:cNvGraphicFramePr/>
+                <a:graphic xmlns:a="http://schemas.openxmlformats.org/drawingml/2006/main">
+                  <a:graphicData uri="http://schemas.microsoft.com/office/word/2010/wordprocessingInk">
+                    <w14:contentPart bwMode="auto" r:id="rId22">
+                      <w14:nvContentPartPr>
+                        <w14:cNvContentPartPr/>
+                      </w14:nvContentPartPr>
+                      <w14:xfrm>
+                        <a:off x="0" y="0"/>
+                        <a:ext cx="148320" cy="287280"/>
+                      </w14:xfrm>
+                    </w14:contentPart>
+                  </a:graphicData>
+                </a:graphic>
+              </wp:anchor>
+            </w:drawing>
+          </mc:Choice>
+          <mc:Fallback>
+            <w:pict>
+              <v:shape id="Ink 30" o:spid="_x0000_s1026" type="#_x0000_t75" style="position:absolute;margin-left:423.6pt;margin-top:27.35pt;width:13.05pt;height:24.1pt;z-index:251685888;visibility:visible;mso-wrap-style:square;mso-wrap-distance-left:9pt;mso-wrap-distance-top:0;mso-wrap-distance-right:9pt;mso-wrap-distance-bottom:0;mso-position-horizontal:absolute;mso-position-horizontal-relative:text;mso-position-vertical:absolute;mso-position-vertical-relative:text" o:gfxdata="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">
+                <v:imagedata r:id="rId23" o:title=""/>
+              </v:shape>
+            </w:pict>
+          </mc:Fallback>
+        </mc:AlternateContent>
+      </w:r>
+      <w:r>
+        <w:rPr>
+          <w:noProof/>
+        </w:rPr>
+        <mc:AlternateContent>
+          <mc:Choice Requires="wpi">
+            <w:drawing>
+              <wp:anchor distT="0" distB="0" distL="114300" distR="114300" simplePos="0" relativeHeight="251684864" behindDoc="0" locked="0" layoutInCell="1" allowOverlap="1">
+                <wp:simplePos x="0" y="0"/>
+                <wp:positionH relativeFrom="column">
+                  <wp:posOffset>4634776</wp:posOffset>
+                </wp:positionH>
+                <wp:positionV relativeFrom="paragraph">
+                  <wp:posOffset>406630</wp:posOffset>
+                </wp:positionV>
+                <wp:extent cx="691200" cy="113760"/>
+                <wp:effectExtent l="38100" t="19050" r="13970" b="19685"/>
+                <wp:wrapNone/>
+                <wp:docPr id="29" name="Ink 29"/>
+                <wp:cNvGraphicFramePr/>
+                <a:graphic xmlns:a="http://schemas.openxmlformats.org/drawingml/2006/main">
+                  <a:graphicData uri="http://schemas.microsoft.com/office/word/2010/wordprocessingInk">
+                    <w14:contentPart bwMode="auto" r:id="rId24">
+                      <w14:nvContentPartPr>
+                        <w14:cNvContentPartPr/>
+                      </w14:nvContentPartPr>
+                      <w14:xfrm>
+                        <a:off x="0" y="0"/>
+                        <a:ext cx="691200" cy="113760"/>
+                      </w14:xfrm>
+                    </w14:contentPart>
+                  </a:graphicData>
+                </a:graphic>
+              </wp:anchor>
+            </w:drawing>
+          </mc:Choice>
+          <mc:Fallback>
+            <w:pict>
+              <v:shape id="Ink 29" o:spid="_x0000_s1026" type="#_x0000_t75" style="position:absolute;margin-left:364.55pt;margin-top:31.35pt;width:55.6pt;height:10pt;z-index:251684864;visibility:visible;mso-wrap-style:square;mso-wrap-distance-left:9pt;mso-wrap-distance-top:0;mso-wrap-distance-right:9pt;mso-wrap-distance-bottom:0;mso-position-horizontal:absolute;mso-position-horizontal-relative:text;mso-position-vertical:absolute;mso-position-vertical-relative:text" o:gfxdata="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">
+                <v:imagedata r:id="rId25" o:title=""/>
+              </v:shape>
+            </w:pict>
+          </mc:Fallback>
+        </mc:AlternateContent>
+      </w:r>
+      <w:r>
+        <w:rPr>
+          <w:noProof/>
+        </w:rPr>
+        <mc:AlternateContent>
+          <mc:Choice Requires="wpi">
+            <w:drawing>
+              <wp:anchor distT="0" distB="0" distL="114300" distR="114300" simplePos="0" relativeHeight="251683840" behindDoc="0" locked="0" layoutInCell="1" allowOverlap="1">
+                <wp:simplePos x="0" y="0"/>
+                <wp:positionH relativeFrom="column">
+                  <wp:posOffset>3538936</wp:posOffset>
+                </wp:positionH>
+                <wp:positionV relativeFrom="paragraph">
+                  <wp:posOffset>485830</wp:posOffset>
+                </wp:positionV>
+                <wp:extent cx="137880" cy="138600"/>
+                <wp:effectExtent l="19050" t="38100" r="33655" b="33020"/>
+                <wp:wrapNone/>
+                <wp:docPr id="28" name="Ink 28"/>
+                <wp:cNvGraphicFramePr/>
+                <a:graphic xmlns:a="http://schemas.openxmlformats.org/drawingml/2006/main">
+                  <a:graphicData uri="http://schemas.microsoft.com/office/word/2010/wordprocessingInk">
+                    <w14:contentPart bwMode="auto" r:id="rId26">
+                      <w14:nvContentPartPr>
+                        <w14:cNvContentPartPr/>
+                      </w14:nvContentPartPr>
+                      <w14:xfrm>
+                        <a:off x="0" y="0"/>
+                        <a:ext cx="137880" cy="138600"/>
+                      </w14:xfrm>
+                    </w14:contentPart>
+                  </a:graphicData>
+                </a:graphic>
+              </wp:anchor>
+            </w:drawing>
+          </mc:Choice>
+          <mc:Fallback>
+            <w:pict>
+              <v:shape id="Ink 28" o:spid="_x0000_s1026" type="#_x0000_t75" style="position:absolute;margin-left:277.95pt;margin-top:37.5pt;width:11.95pt;height:12.45pt;z-index:251683840;visibility:visible;mso-wrap-style:square;mso-wrap-distance-left:9pt;mso-wrap-distance-top:0;mso-wrap-distance-right:9pt;mso-wrap-distance-bottom:0;mso-position-horizontal:absolute;mso-position-horizontal-relative:text;mso-position-vertical:absolute;mso-position-vertical-relative:text" o:gfxdata="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">
+                <v:imagedata r:id="rId27" o:title=""/>
+              </v:shape>
+            </w:pict>
+          </mc:Fallback>
+        </mc:AlternateContent>
+      </w:r>
+      <w:r>
+        <w:rPr>
+          <w:noProof/>
+        </w:rPr>
+        <mc:AlternateContent>
+          <mc:Choice Requires="wpi">
+            <w:drawing>
+              <wp:anchor distT="0" distB="0" distL="114300" distR="114300" simplePos="0" relativeHeight="251682816" behindDoc="0" locked="0" layoutInCell="1" allowOverlap="1">
+                <wp:simplePos x="0" y="0"/>
+                <wp:positionH relativeFrom="column">
+                  <wp:posOffset>3564856</wp:posOffset>
+                </wp:positionH>
+                <wp:positionV relativeFrom="paragraph">
+                  <wp:posOffset>476830</wp:posOffset>
+                </wp:positionV>
+                <wp:extent cx="1346760" cy="127440"/>
+                <wp:effectExtent l="38100" t="38100" r="25400" b="44450"/>
+                <wp:wrapNone/>
+                <wp:docPr id="27" name="Ink 27"/>
+                <wp:cNvGraphicFramePr/>
+                <a:graphic xmlns:a="http://schemas.openxmlformats.org/drawingml/2006/main">
+                  <a:graphicData uri="http://schemas.microsoft.com/office/word/2010/wordprocessingInk">
+                    <w14:contentPart bwMode="auto" r:id="rId28">
+                      <w14:nvContentPartPr>
+                        <w14:cNvContentPartPr/>
+                      </w14:nvContentPartPr>
+                      <w14:xfrm>
+                        <a:off x="0" y="0"/>
+                        <a:ext cx="1346760" cy="127440"/>
+                      </w14:xfrm>
+                    </w14:contentPart>
+                  </a:graphicData>
+                </a:graphic>
+              </wp:anchor>
+            </w:drawing>
+          </mc:Choice>
+          <mc:Fallback>
+            <w:pict>
+              <v:shape id="Ink 27" o:spid="_x0000_s1026" type="#_x0000_t75" style="position:absolute;margin-left:280.25pt;margin-top:36.6pt;width:107.45pt;height:12pt;z-index:251682816;visibility:visible;mso-wrap-style:square;mso-wrap-distance-left:9pt;mso-wrap-distance-top:0;mso-wrap-distance-right:9pt;mso-wrap-distance-bottom:0;mso-position-horizontal:absolute;mso-position-horizontal-relative:text;mso-position-vertical:absolute;mso-position-vertical-relative:text" o:gfxdata="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">
+                <v:imagedata r:id="rId29" o:title=""/>
+              </v:shape>
+            </w:pict>
+          </mc:Fallback>
+        </mc:AlternateContent>
+      </w:r>
+      <w:r>
+        <w:rPr>
+          <w:noProof/>
+        </w:rPr>
+        <mc:AlternateContent>
+          <mc:Choice Requires="wpi">
+            <w:drawing>
+              <wp:anchor distT="0" distB="0" distL="114300" distR="114300" simplePos="0" relativeHeight="251681792" behindDoc="0" locked="0" layoutInCell="1" allowOverlap="1">
+                <wp:simplePos x="0" y="0"/>
+                <wp:positionH relativeFrom="column">
+                  <wp:posOffset>664336</wp:posOffset>
+                </wp:positionH>
+                <wp:positionV relativeFrom="paragraph">
+                  <wp:posOffset>1961470</wp:posOffset>
+                </wp:positionV>
+                <wp:extent cx="624960" cy="544320"/>
+                <wp:effectExtent l="57150" t="38100" r="41910" b="46355"/>
+                <wp:wrapNone/>
+                <wp:docPr id="26" name="Ink 26"/>
+                <wp:cNvGraphicFramePr/>
+                <a:graphic xmlns:a="http://schemas.openxmlformats.org/drawingml/2006/main">
+                  <a:graphicData uri="http://schemas.microsoft.com/office/word/2010/wordprocessingInk">
+                    <w14:contentPart bwMode="auto" r:id="rId30">
+                      <w14:nvContentPartPr>
+                        <w14:cNvContentPartPr/>
+                      </w14:nvContentPartPr>
+                      <w14:xfrm>
+                        <a:off x="0" y="0"/>
+                        <a:ext cx="624960" cy="544320"/>
+                      </w14:xfrm>
+                    </w14:contentPart>
+                  </a:graphicData>
+                </a:graphic>
+              </wp:anchor>
+            </w:drawing>
+          </mc:Choice>
+          <mc:Fallback>
+            <w:pict>
+              <v:shape id="Ink 26" o:spid="_x0000_s1026" type="#_x0000_t75" style="position:absolute;margin-left:51.3pt;margin-top:153.5pt;width:51.15pt;height:44.8pt;z-index:251681792;visibility:visible;mso-wrap-style:square;mso-wrap-distance-left:9pt;mso-wrap-distance-top:0;mso-wrap-distance-right:9pt;mso-wrap-distance-bottom:0;mso-position-horizontal:absolute;mso-position-horizontal-relative:text;mso-position-vertical:absolute;mso-position-vertical-relative:text" o:gfxdata="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">
+                <v:imagedata r:id="rId31" o:title=""/>
+              </v:shape>
+            </w:pict>
+          </mc:Fallback>
+        </mc:AlternateContent>
+      </w:r>
+      <w:r>
+        <w:rPr>
+          <w:noProof/>
+        </w:rPr>
+        <mc:AlternateContent>
+          <mc:Choice Requires="wpi">
+            <w:drawing>
+              <wp:anchor distT="0" distB="0" distL="114300" distR="114300" simplePos="0" relativeHeight="251680768" behindDoc="0" locked="0" layoutInCell="1" allowOverlap="1">
+                <wp:simplePos x="0" y="0"/>
+                <wp:positionH relativeFrom="column">
+                  <wp:posOffset>3545056</wp:posOffset>
+                </wp:positionH>
+                <wp:positionV relativeFrom="paragraph">
+                  <wp:posOffset>2330470</wp:posOffset>
+                </wp:positionV>
+                <wp:extent cx="530640" cy="476280"/>
+                <wp:effectExtent l="38100" t="38100" r="41275" b="38100"/>
+                <wp:wrapNone/>
+                <wp:docPr id="25" name="Ink 25"/>
+                <wp:cNvGraphicFramePr/>
+                <a:graphic xmlns:a="http://schemas.openxmlformats.org/drawingml/2006/main">
+                  <a:graphicData uri="http://schemas.microsoft.com/office/word/2010/wordprocessingInk">
+                    <w14:contentPart bwMode="auto" r:id="rId32">
+                      <w14:nvContentPartPr>
+                        <w14:cNvContentPartPr/>
+                      </w14:nvContentPartPr>
+                      <w14:xfrm>
+                        <a:off x="0" y="0"/>
+                        <a:ext cx="530640" cy="476280"/>
+                      </w14:xfrm>
+                    </w14:contentPart>
+                  </a:graphicData>
+                </a:graphic>
+              </wp:anchor>
+            </w:drawing>
+          </mc:Choice>
+          <mc:Fallback>
+            <w:pict>
+              <v:shape id="Ink 25" o:spid="_x0000_s1026" type="#_x0000_t75" style="position:absolute;margin-left:278.2pt;margin-top:182.65pt;width:43.55pt;height:38.8pt;z-index:251680768;visibility:visible;mso-wrap-style:square;mso-wrap-distance-left:9pt;mso-wrap-distance-top:0;mso-wrap-distance-right:9pt;mso-wrap-distance-bottom:0;mso-position-horizontal:absolute;mso-position-horizontal-relative:text;mso-position-vertical:absolute;mso-position-vertical-relative:text" o:gfxdata="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">
+                <v:imagedata r:id="rId33" o:title=""/>
+              </v:shape>
+            </w:pict>
+          </mc:Fallback>
+        </mc:AlternateContent>
+      </w:r>
+      <w:r>
+        <w:rPr>
+          <w:noProof/>
+        </w:rPr>
+        <mc:AlternateContent>
+          <mc:Choice Requires="wpi">
+            <w:drawing>
+              <wp:anchor distT="0" distB="0" distL="114300" distR="114300" simplePos="0" relativeHeight="251679744" behindDoc="0" locked="0" layoutInCell="1" allowOverlap="1">
+                <wp:simplePos x="0" y="0"/>
+                <wp:positionH relativeFrom="column">
+                  <wp:posOffset>4131856</wp:posOffset>
+                </wp:positionH>
+                <wp:positionV relativeFrom="paragraph">
+                  <wp:posOffset>2176390</wp:posOffset>
+                </wp:positionV>
+                <wp:extent cx="407880" cy="472320"/>
+                <wp:effectExtent l="38100" t="38100" r="49530" b="42545"/>
+                <wp:wrapNone/>
+                <wp:docPr id="24" name="Ink 24"/>
+                <wp:cNvGraphicFramePr/>
+                <a:graphic xmlns:a="http://schemas.openxmlformats.org/drawingml/2006/main">
+                  <a:graphicData uri="http://schemas.microsoft.com/office/word/2010/wordprocessingInk">
+                    <w14:contentPart bwMode="auto" r:id="rId34">
+                      <w14:nvContentPartPr>
+                        <w14:cNvContentPartPr/>
+                      </w14:nvContentPartPr>
+                      <w14:xfrm>
+                        <a:off x="0" y="0"/>
+                        <a:ext cx="407880" cy="472320"/>
+                      </w14:xfrm>
+                    </w14:contentPart>
+                  </a:graphicData>
+                </a:graphic>
+              </wp:anchor>
+            </w:drawing>
+          </mc:Choice>
+          <mc:Fallback>
+            <w:pict>
+              <v:shape id="Ink 24" o:spid="_x0000_s1026" type="#_x0000_t75" style="position:absolute;margin-left:324.5pt;margin-top:170.55pt;width:33.8pt;height:38.75pt;z-index:251679744;visibility:visible;mso-wrap-style:square;mso-wrap-distance-left:9pt;mso-wrap-distance-top:0;mso-wrap-distance-right:9pt;mso-wrap-distance-bottom:0;mso-position-horizontal:absolute;mso-position-horizontal-relative:text;mso-position-vertical:absolute;mso-position-vertical-relative:text" o:gfxdata="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">
+                <v:imagedata r:id="rId35" o:title=""/>
+              </v:shape>
+            </w:pict>
+          </mc:Fallback>
+        </mc:AlternateContent>
+      </w:r>
+      <w:r>
+        <w:rPr>
+          <w:noProof/>
+        </w:rPr>
+        <mc:AlternateContent>
+          <mc:Choice Requires="wpi">
+            <w:drawing>
+              <wp:anchor distT="0" distB="0" distL="114300" distR="114300" simplePos="0" relativeHeight="251678720" behindDoc="0" locked="0" layoutInCell="1" allowOverlap="1">
+                <wp:simplePos x="0" y="0"/>
+                <wp:positionH relativeFrom="column">
+                  <wp:posOffset>4366216</wp:posOffset>
+                </wp:positionH>
+                <wp:positionV relativeFrom="paragraph">
+                  <wp:posOffset>2281510</wp:posOffset>
+                </wp:positionV>
+                <wp:extent cx="88200" cy="182160"/>
+                <wp:effectExtent l="38100" t="19050" r="26670" b="27940"/>
+                <wp:wrapNone/>
+                <wp:docPr id="23" name="Ink 23"/>
+                <wp:cNvGraphicFramePr/>
+                <a:graphic xmlns:a="http://schemas.openxmlformats.org/drawingml/2006/main">
+                  <a:graphicData uri="http://schemas.microsoft.com/office/word/2010/wordprocessingInk">
+                    <w14:contentPart bwMode="auto" r:id="rId36">
+                      <w14:nvContentPartPr>
+                        <w14:cNvContentPartPr/>
+                      </w14:nvContentPartPr>
+                      <w14:xfrm>
+                        <a:off x="0" y="0"/>
+                        <a:ext cx="88200" cy="182160"/>
+                      </w14:xfrm>
+                    </w14:contentPart>
+                  </a:graphicData>
+                </a:graphic>
+              </wp:anchor>
+            </w:drawing>
+          </mc:Choice>
+          <mc:Fallback>
+            <w:pict>
+              <v:shape id="Ink 23" o:spid="_x0000_s1026" type="#_x0000_t75" style="position:absolute;margin-left:342.95pt;margin-top:179.25pt;width:8.6pt;height:15.5pt;z-index:251678720;visibility:visible;mso-wrap-style:square;mso-wrap-distance-left:9pt;mso-wrap-distance-top:0;mso-wrap-distance-right:9pt;mso-wrap-distance-bottom:0;mso-position-horizontal:absolute;mso-position-horizontal-relative:text;mso-position-vertical:absolute;mso-position-vertical-relative:text" o:gfxdata="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">
+                <v:imagedata r:id="rId37" o:title=""/>
+              </v:shape>
+            </w:pict>
+          </mc:Fallback>
+        </mc:AlternateContent>
+      </w:r>
+      <w:r>
+        <w:rPr>
+          <w:noProof/>
+        </w:rPr>
+        <mc:AlternateContent>
+          <mc:Choice Requires="wpi">
+            <w:drawing>
+              <wp:anchor distT="0" distB="0" distL="114300" distR="114300" simplePos="0" relativeHeight="251677696" behindDoc="0" locked="0" layoutInCell="1" allowOverlap="1">
+                <wp:simplePos x="0" y="0"/>
+                <wp:positionH relativeFrom="column">
+                  <wp:posOffset>4168936</wp:posOffset>
+                </wp:positionH>
+                <wp:positionV relativeFrom="paragraph">
+                  <wp:posOffset>2316070</wp:posOffset>
+                </wp:positionV>
+                <wp:extent cx="123480" cy="186480"/>
+                <wp:effectExtent l="38100" t="38100" r="29210" b="42545"/>
+                <wp:wrapNone/>
+                <wp:docPr id="22" name="Ink 22"/>
+                <wp:cNvGraphicFramePr/>
+                <a:graphic xmlns:a="http://schemas.openxmlformats.org/drawingml/2006/main">
+                  <a:graphicData uri="http://schemas.microsoft.com/office/word/2010/wordprocessingInk">
+                    <w14:contentPart bwMode="auto" r:id="rId38">
+                      <w14:nvContentPartPr>
+                        <w14:cNvContentPartPr/>
+                      </w14:nvContentPartPr>
+                      <w14:xfrm>
+                        <a:off x="0" y="0"/>
+                        <a:ext cx="123480" cy="186480"/>
+                      </w14:xfrm>
+                    </w14:contentPart>
+                  </a:graphicData>
+                </a:graphic>
+              </wp:anchor>
+            </w:drawing>
+          </mc:Choice>
+          <mc:Fallback>
+            <w:pict>
+              <v:shape id="Ink 22" o:spid="_x0000_s1026" type="#_x0000_t75" style="position:absolute;margin-left:327.7pt;margin-top:181.7pt;width:11pt;height:16.2pt;z-index:251677696;visibility:visible;mso-wrap-style:square;mso-wrap-distance-left:9pt;mso-wrap-distance-top:0;mso-wrap-distance-right:9pt;mso-wrap-distance-bottom:0;mso-position-horizontal:absolute;mso-position-horizontal-relative:text;mso-position-vertical:absolute;mso-position-vertical-relative:text" o:gfxdata="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">
+                <v:imagedata r:id="rId39" o:title=""/>
+              </v:shape>
+            </w:pict>
+          </mc:Fallback>
+        </mc:AlternateContent>
+      </w:r>
+      <w:r>
+        <w:rPr>
+          <w:noProof/>
+        </w:rPr>
+        <mc:AlternateContent>
+          <mc:Choice Requires="wpi">
+            <w:drawing>
+              <wp:anchor distT="0" distB="0" distL="114300" distR="114300" simplePos="0" relativeHeight="251676672" behindDoc="0" locked="0" layoutInCell="1" allowOverlap="1">
+                <wp:simplePos x="0" y="0"/>
+                <wp:positionH relativeFrom="column">
+                  <wp:posOffset>3564496</wp:posOffset>
+                </wp:positionH>
+                <wp:positionV relativeFrom="paragraph">
+                  <wp:posOffset>683830</wp:posOffset>
+                </wp:positionV>
+                <wp:extent cx="173520" cy="932400"/>
+                <wp:effectExtent l="19050" t="38100" r="17145" b="39370"/>
+                <wp:wrapNone/>
+                <wp:docPr id="21" name="Ink 21"/>
+                <wp:cNvGraphicFramePr/>
+                <a:graphic xmlns:a="http://schemas.openxmlformats.org/drawingml/2006/main">
+                  <a:graphicData uri="http://schemas.microsoft.com/office/word/2010/wordprocessingInk">
+                    <w14:contentPart bwMode="auto" r:id="rId40">
+                      <w14:nvContentPartPr>
+                        <w14:cNvContentPartPr/>
+                      </w14:nvContentPartPr>
+                      <w14:xfrm>
+                        <a:off x="0" y="0"/>
+                        <a:ext cx="173520" cy="932400"/>
+                      </w14:xfrm>
+                    </w14:contentPart>
+                  </a:graphicData>
+                </a:graphic>
+              </wp:anchor>
+            </w:drawing>
+          </mc:Choice>
+          <mc:Fallback>
+            <w:pict>
+              <v:shape id="Ink 21" o:spid="_x0000_s1026" type="#_x0000_t75" style="position:absolute;margin-left:280.15pt;margin-top:53.35pt;width:14.7pt;height:74.6pt;z-index:251676672;visibility:visible;mso-wrap-style:square;mso-wrap-distance-left:9pt;mso-wrap-distance-top:0;mso-wrap-distance-right:9pt;mso-wrap-distance-bottom:0;mso-position-horizontal:absolute;mso-position-horizontal-relative:text;mso-position-vertical:absolute;mso-position-vertical-relative:text" o:gfxdata="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">
+                <v:imagedata r:id="rId41" o:title=""/>
+              </v:shape>
+            </w:pict>
+          </mc:Fallback>
+        </mc:AlternateContent>
+      </w:r>
+      <w:r>
+        <w:rPr>
+          <w:noProof/>
+        </w:rPr>
+        <mc:AlternateContent>
+          <mc:Choice Requires="wpi">
+            <w:drawing>
+              <wp:anchor distT="0" distB="0" distL="114300" distR="114300" simplePos="0" relativeHeight="251675648" behindDoc="0" locked="0" layoutInCell="1" allowOverlap="1">
+                <wp:simplePos x="0" y="0"/>
+                <wp:positionH relativeFrom="column">
+                  <wp:posOffset>3599776</wp:posOffset>
+                </wp:positionH>
+                <wp:positionV relativeFrom="paragraph">
+                  <wp:posOffset>743950</wp:posOffset>
+                </wp:positionV>
+                <wp:extent cx="604080" cy="1442880"/>
+                <wp:effectExtent l="19050" t="38100" r="24765" b="24130"/>
+                <wp:wrapNone/>
+                <wp:docPr id="20" name="Ink 20"/>
+                <wp:cNvGraphicFramePr/>
+                <a:graphic xmlns:a="http://schemas.openxmlformats.org/drawingml/2006/main">
+                  <a:graphicData uri="http://schemas.microsoft.com/office/word/2010/wordprocessingInk">
+                    <w14:contentPart bwMode="auto" r:id="rId42">
+                      <w14:nvContentPartPr>
+                        <w14:cNvContentPartPr/>
+                      </w14:nvContentPartPr>
+                      <w14:xfrm>
+                        <a:off x="0" y="0"/>
+                        <a:ext cx="604080" cy="1442880"/>
+                      </w14:xfrm>
+                    </w14:contentPart>
+                  </a:graphicData>
+                </a:graphic>
+              </wp:anchor>
+            </w:drawing>
+          </mc:Choice>
+          <mc:Fallback>
+            <w:pict>
+              <v:shape id="Ink 20" o:spid="_x0000_s1026" type="#_x0000_t75" style="position:absolute;margin-left:282.7pt;margin-top:57.8pt;width:48.65pt;height:114.75pt;z-index:251675648;visibility:visible;mso-wrap-style:square;mso-wrap-distance-left:9pt;mso-wrap-distance-top:0;mso-wrap-distance-right:9pt;mso-wrap-distance-bottom:0;mso-position-horizontal:absolute;mso-position-horizontal-relative:text;mso-position-vertical:absolute;mso-position-vertical-relative:text" o:gfxdata="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">
+                <v:imagedata r:id="rId43" o:title=""/>
+              </v:shape>
+            </w:pict>
+          </mc:Fallback>
+        </mc:AlternateContent>
+      </w:r>
+      <w:r>
+        <w:rPr>
+          <w:noProof/>
+        </w:rPr>
+        <mc:AlternateContent>
+          <mc:Choice Requires="wpi">
+            <w:drawing>
+              <wp:anchor distT="0" distB="0" distL="114300" distR="114300" simplePos="0" relativeHeight="251674624" behindDoc="0" locked="0" layoutInCell="1" allowOverlap="1">
+                <wp:simplePos x="0" y="0"/>
+                <wp:positionH relativeFrom="column">
+                  <wp:posOffset>3918376</wp:posOffset>
+                </wp:positionH>
+                <wp:positionV relativeFrom="paragraph">
+                  <wp:posOffset>2472310</wp:posOffset>
+                </wp:positionV>
+                <wp:extent cx="52200" cy="155160"/>
+                <wp:effectExtent l="19050" t="38100" r="24130" b="35560"/>
+                <wp:wrapNone/>
+                <wp:docPr id="19" name="Ink 19"/>
+                <wp:cNvGraphicFramePr/>
+                <a:graphic xmlns:a="http://schemas.openxmlformats.org/drawingml/2006/main">
+                  <a:graphicData uri="http://schemas.microsoft.com/office/word/2010/wordprocessingInk">
+                    <w14:contentPart bwMode="auto" r:id="rId44">
+                      <w14:nvContentPartPr>
+                        <w14:cNvContentPartPr/>
+                      </w14:nvContentPartPr>
+                      <w14:xfrm>
+                        <a:off x="0" y="0"/>
+                        <a:ext cx="52200" cy="155160"/>
+                      </w14:xfrm>
+                    </w14:contentPart>
+                  </a:graphicData>
+                </a:graphic>
+              </wp:anchor>
+            </w:drawing>
+          </mc:Choice>
+          <mc:Fallback>
+            <w:pict>
+              <v:shape id="Ink 19" o:spid="_x0000_s1026" type="#_x0000_t75" style="position:absolute;margin-left:308.3pt;margin-top:193.9pt;width:5.05pt;height:13.7pt;z-index:251674624;visibility:visible;mso-wrap-style:square;mso-wrap-distance-left:9pt;mso-wrap-distance-top:0;mso-wrap-distance-right:9pt;mso-wrap-distance-bottom:0;mso-position-horizontal:absolute;mso-position-horizontal-relative:text;mso-position-vertical:absolute;mso-position-vertical-relative:text" o:gfxdata="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">
+                <v:imagedata r:id="rId45" o:title=""/>
+              </v:shape>
+            </w:pict>
+          </mc:Fallback>
+        </mc:AlternateContent>
+      </w:r>
+      <w:r>
+        <w:rPr>
+          <w:noProof/>
+        </w:rPr>
+        <mc:AlternateContent>
+          <mc:Choice Requires="wpi">
+            <w:drawing>
+              <wp:anchor distT="0" distB="0" distL="114300" distR="114300" simplePos="0" relativeHeight="251673600" behindDoc="0" locked="0" layoutInCell="1" allowOverlap="1">
+                <wp:simplePos x="0" y="0"/>
+                <wp:positionH relativeFrom="column">
+                  <wp:posOffset>3821536</wp:posOffset>
+                </wp:positionH>
+                <wp:positionV relativeFrom="paragraph">
+                  <wp:posOffset>2480230</wp:posOffset>
+                </wp:positionV>
+                <wp:extent cx="122760" cy="86760"/>
+                <wp:effectExtent l="38100" t="38100" r="29845" b="46990"/>
+                <wp:wrapNone/>
+                <wp:docPr id="18" name="Ink 18"/>
+                <wp:cNvGraphicFramePr/>
+                <a:graphic xmlns:a="http://schemas.openxmlformats.org/drawingml/2006/main">
+                  <a:graphicData uri="http://schemas.microsoft.com/office/word/2010/wordprocessingInk">
+                    <w14:contentPart bwMode="auto" r:id="rId46">
+                      <w14:nvContentPartPr>
+                        <w14:cNvContentPartPr/>
+                      </w14:nvContentPartPr>
+                      <w14:xfrm>
+                        <a:off x="0" y="0"/>
+                        <a:ext cx="122760" cy="86760"/>
+                      </w14:xfrm>
+                    </w14:contentPart>
+                  </a:graphicData>
+                </a:graphic>
+              </wp:anchor>
+            </w:drawing>
+          </mc:Choice>
+          <mc:Fallback>
+            <w:pict>
+              <v:shape id="Ink 18" o:spid="_x0000_s1026" type="#_x0000_t75" style="position:absolute;margin-left:300.1pt;margin-top:194.55pt;width:11.15pt;height:8.4pt;z-index:251673600;visibility:visible;mso-wrap-style:square;mso-wrap-distance-left:9pt;mso-wrap-distance-top:0;mso-wrap-distance-right:9pt;mso-wrap-distance-bottom:0;mso-position-horizontal:absolute;mso-position-horizontal-relative:text;mso-position-vertical:absolute;mso-position-vertical-relative:text" o:gfxdata="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">
+                <v:imagedata r:id="rId47" o:title=""/>
+              </v:shape>
+            </w:pict>
+          </mc:Fallback>
+        </mc:AlternateContent>
+      </w:r>
+      <w:r>
+        <w:rPr>
+          <w:noProof/>
+        </w:rPr>
+        <mc:AlternateContent>
+          <mc:Choice Requires="wpi">
+            <w:drawing>
+              <wp:anchor distT="0" distB="0" distL="114300" distR="114300" simplePos="0" relativeHeight="251672576" behindDoc="0" locked="0" layoutInCell="1" allowOverlap="1">
+                <wp:simplePos x="0" y="0"/>
+                <wp:positionH relativeFrom="column">
+                  <wp:posOffset>3637216</wp:posOffset>
+                </wp:positionH>
+                <wp:positionV relativeFrom="paragraph">
+                  <wp:posOffset>2480230</wp:posOffset>
+                </wp:positionV>
+                <wp:extent cx="118080" cy="164160"/>
+                <wp:effectExtent l="19050" t="38100" r="15875" b="26670"/>
+                <wp:wrapNone/>
+                <wp:docPr id="17" name="Ink 17"/>
+                <wp:cNvGraphicFramePr/>
+                <a:graphic xmlns:a="http://schemas.openxmlformats.org/drawingml/2006/main">
+                  <a:graphicData uri="http://schemas.microsoft.com/office/word/2010/wordprocessingInk">
+                    <w14:contentPart bwMode="auto" r:id="rId48">
+                      <w14:nvContentPartPr>
+                        <w14:cNvContentPartPr/>
+                      </w14:nvContentPartPr>
+                      <w14:xfrm>
+                        <a:off x="0" y="0"/>
+                        <a:ext cx="118080" cy="164160"/>
+                      </w14:xfrm>
+                    </w14:contentPart>
+                  </a:graphicData>
+                </a:graphic>
+              </wp:anchor>
+            </w:drawing>
+          </mc:Choice>
+          <mc:Fallback>
+            <w:pict>
+              <v:shape id="Ink 17" o:spid="_x0000_s1026" type="#_x0000_t75" style="position:absolute;margin-left:285.85pt;margin-top:194.7pt;width:10.55pt;height:14.4pt;z-index:251672576;visibility:visible;mso-wrap-style:square;mso-wrap-distance-left:9pt;mso-wrap-distance-top:0;mso-wrap-distance-right:9pt;mso-wrap-distance-bottom:0;mso-position-horizontal:absolute;mso-position-horizontal-relative:text;mso-position-vertical:absolute;mso-position-vertical-relative:text" o:gfxdata="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">
+                <v:imagedata r:id="rId49" o:title=""/>
+              </v:shape>
+            </w:pict>
+          </mc:Fallback>
+        </mc:AlternateContent>
+      </w:r>
+      <w:r>
+        <w:rPr>
+          <w:noProof/>
+        </w:rPr>
+        <mc:AlternateContent>
+          <mc:Choice Requires="wpi">
+            <w:drawing>
+              <wp:anchor distT="0" distB="0" distL="114300" distR="114300" simplePos="0" relativeHeight="251671552" behindDoc="0" locked="0" layoutInCell="1" allowOverlap="1">
+                <wp:simplePos x="0" y="0"/>
+                <wp:positionH relativeFrom="column">
+                  <wp:posOffset>3564496</wp:posOffset>
+                </wp:positionH>
+                <wp:positionV relativeFrom="paragraph">
+                  <wp:posOffset>1763470</wp:posOffset>
+                </wp:positionV>
+                <wp:extent cx="285120" cy="561600"/>
+                <wp:effectExtent l="38100" t="38100" r="38735" b="48260"/>
+                <wp:wrapNone/>
+                <wp:docPr id="16" name="Ink 16"/>
+                <wp:cNvGraphicFramePr/>
+                <a:graphic xmlns:a="http://schemas.openxmlformats.org/drawingml/2006/main">
+                  <a:graphicData uri="http://schemas.microsoft.com/office/word/2010/wordprocessingInk">
+                    <w14:contentPart bwMode="auto" r:id="rId50">
+                      <w14:nvContentPartPr>
+                        <w14:cNvContentPartPr/>
+                      </w14:nvContentPartPr>
+                      <w14:xfrm>
+                        <a:off x="0" y="0"/>
+                        <a:ext cx="285120" cy="561600"/>
+                      </w14:xfrm>
+                    </w14:contentPart>
+                  </a:graphicData>
+                </a:graphic>
+              </wp:anchor>
+            </w:drawing>
+          </mc:Choice>
+          <mc:Fallback>
+            <w:pict>
+              <v:shape id="Ink 16" o:spid="_x0000_s1026" type="#_x0000_t75" style="position:absolute;margin-left:279.7pt;margin-top:137.9pt;width:24.1pt;height:45.85pt;z-index:251671552;visibility:visible;mso-wrap-style:square;mso-wrap-distance-left:9pt;mso-wrap-distance-top:0;mso-wrap-distance-right:9pt;mso-wrap-distance-bottom:0;mso-position-horizontal:absolute;mso-position-horizontal-relative:text;mso-position-vertical:absolute;mso-position-vertical-relative:text" o:gfxdata="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">
+                <v:imagedata r:id="rId51" o:title=""/>
+              </v:shape>
+            </w:pict>
+          </mc:Fallback>
+        </mc:AlternateContent>
+      </w:r>
+      <w:r>
+        <w:rPr>
+          <w:noProof/>
+        </w:rPr>
+        <mc:AlternateContent>
+          <mc:Choice Requires="wpi">
+            <w:drawing>
+              <wp:anchor distT="0" distB="0" distL="114300" distR="114300" simplePos="0" relativeHeight="251670528" behindDoc="0" locked="0" layoutInCell="1" allowOverlap="1">
+                <wp:simplePos x="0" y="0"/>
+                <wp:positionH relativeFrom="column">
+                  <wp:posOffset>1019296</wp:posOffset>
+                </wp:positionH>
+                <wp:positionV relativeFrom="paragraph">
+                  <wp:posOffset>2048230</wp:posOffset>
+                </wp:positionV>
+                <wp:extent cx="155160" cy="252000"/>
+                <wp:effectExtent l="38100" t="38100" r="35560" b="34290"/>
+                <wp:wrapNone/>
+                <wp:docPr id="15" name="Ink 15"/>
+                <wp:cNvGraphicFramePr/>
+                <a:graphic xmlns:a="http://schemas.openxmlformats.org/drawingml/2006/main">
+                  <a:graphicData uri="http://schemas.microsoft.com/office/word/2010/wordprocessingInk">
+                    <w14:contentPart bwMode="auto" r:id="rId52">
+                      <w14:nvContentPartPr>
+                        <w14:cNvContentPartPr/>
+                      </w14:nvContentPartPr>
+                      <w14:xfrm>
+                        <a:off x="0" y="0"/>
+                        <a:ext cx="155160" cy="252000"/>
+                      </w14:xfrm>
+                    </w14:contentPart>
+                  </a:graphicData>
+                </a:graphic>
+              </wp:anchor>
+            </w:drawing>
+          </mc:Choice>
+          <mc:Fallback>
+            <w:pict>
+              <v:shape id="Ink 15" o:spid="_x0000_s1026" type="#_x0000_t75" style="position:absolute;margin-left:79.75pt;margin-top:160.7pt;width:13.4pt;height:21.5pt;z-index:251670528;visibility:visible;mso-wrap-style:square;mso-wrap-distance-left:9pt;mso-wrap-distance-top:0;mso-wrap-distance-right:9pt;mso-wrap-distance-bottom:0;mso-position-horizontal:absolute;mso-position-horizontal-relative:text;mso-position-vertical:absolute;mso-position-vertical-relative:text" o:gfxdata="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">
+                <v:imagedata r:id="rId53" o:title=""/>
+              </v:shape>
+            </w:pict>
+          </mc:Fallback>
+        </mc:AlternateContent>
+      </w:r>
+      <w:r>
+        <w:rPr>
+          <w:noProof/>
+        </w:rPr>
+        <mc:AlternateContent>
+          <mc:Choice Requires="wpi">
+            <w:drawing>
+              <wp:anchor distT="0" distB="0" distL="114300" distR="114300" simplePos="0" relativeHeight="251669504" behindDoc="0" locked="0" layoutInCell="1" allowOverlap="1">
+                <wp:simplePos x="0" y="0"/>
+                <wp:positionH relativeFrom="column">
+                  <wp:posOffset>863416</wp:posOffset>
+                </wp:positionH>
+                <wp:positionV relativeFrom="paragraph">
+                  <wp:posOffset>2091430</wp:posOffset>
+                </wp:positionV>
+                <wp:extent cx="111600" cy="200880"/>
+                <wp:effectExtent l="38100" t="38100" r="22225" b="46990"/>
+                <wp:wrapNone/>
+                <wp:docPr id="13" name="Ink 13"/>
+                <wp:cNvGraphicFramePr/>
+                <a:graphic xmlns:a="http://schemas.openxmlformats.org/drawingml/2006/main">
+                  <a:graphicData uri="http://schemas.microsoft.com/office/word/2010/wordprocessingInk">
+                    <w14:contentPart bwMode="auto" r:id="rId54">
+                      <w14:nvContentPartPr>
+                        <w14:cNvContentPartPr/>
+                      </w14:nvContentPartPr>
+                      <w14:xfrm>
+                        <a:off x="0" y="0"/>
+                        <a:ext cx="111600" cy="200880"/>
+                      </w14:xfrm>
+                    </w14:contentPart>
+                  </a:graphicData>
+                </a:graphic>
+              </wp:anchor>
+            </w:drawing>
+          </mc:Choice>
+          <mc:Fallback>
+            <w:pict>
+              <v:shape id="Ink 13" o:spid="_x0000_s1026" type="#_x0000_t75" style="position:absolute;margin-left:67.55pt;margin-top:163.95pt;width:9.95pt;height:17.4pt;z-index:251669504;visibility:visible;mso-wrap-style:square;mso-wrap-distance-left:9pt;mso-wrap-distance-top:0;mso-wrap-distance-right:9pt;mso-wrap-distance-bottom:0;mso-position-horizontal:absolute;mso-position-horizontal-relative:text;mso-position-vertical:absolute;mso-position-vertical-relative:text" o:gfxdata="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">
+                <v:imagedata r:id="rId55" o:title=""/>
+              </v:shape>
+            </w:pict>
+          </mc:Fallback>
+        </mc:AlternateContent>
+      </w:r>
+      <w:r>
+        <w:rPr>
+          <w:noProof/>
+        </w:rPr>
+        <mc:AlternateContent>
+          <mc:Choice Requires="wpi">
+            <w:drawing>
+              <wp:anchor distT="0" distB="0" distL="114300" distR="114300" simplePos="0" relativeHeight="251665408" behindDoc="0" locked="0" layoutInCell="1" allowOverlap="1">
+                <wp:simplePos x="0" y="0"/>
+                <wp:positionH relativeFrom="column">
+                  <wp:posOffset>1441576</wp:posOffset>
+                </wp:positionH>
+                <wp:positionV relativeFrom="paragraph">
+                  <wp:posOffset>865630</wp:posOffset>
+                </wp:positionV>
+                <wp:extent cx="147240" cy="820440"/>
+                <wp:effectExtent l="38100" t="38100" r="43815" b="36830"/>
+                <wp:wrapNone/>
+                <wp:docPr id="9" name="Ink 9"/>
+                <wp:cNvGraphicFramePr/>
+                <a:graphic xmlns:a="http://schemas.openxmlformats.org/drawingml/2006/main">
+                  <a:graphicData uri="http://schemas.microsoft.com/office/word/2010/wordprocessingInk">
+                    <w14:contentPart bwMode="auto" r:id="rId56">
+                      <w14:nvContentPartPr>
+                        <w14:cNvContentPartPr/>
+                      </w14:nvContentPartPr>
+                      <w14:xfrm>
+                        <a:off x="0" y="0"/>
+                        <a:ext cx="147240" cy="820440"/>
+                      </w14:xfrm>
+                    </w14:contentPart>
+                  </a:graphicData>
+                </a:graphic>
+              </wp:anchor>
+            </w:drawing>
+          </mc:Choice>
+          <mc:Fallback>
+            <w:pict>
+              <v:shape id="Ink 9" o:spid="_x0000_s1026" type="#_x0000_t75" style="position:absolute;margin-left:112.75pt;margin-top:67.6pt;width:13.2pt;height:65.95pt;z-index:251665408;visibility:visible;mso-wrap-style:square;mso-wrap-distance-left:9pt;mso-wrap-distance-top:0;mso-wrap-distance-right:9pt;mso-wrap-distance-bottom:0;mso-position-horizontal:absolute;mso-position-horizontal-relative:text;mso-position-vertical:absolute;mso-position-vertical-relative:text" o:gfxdata="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">
+                <v:imagedata r:id="rId57" o:title=""/>
+              </v:shape>
+            </w:pict>
+          </mc:Fallback>
+        </mc:AlternateContent>
+      </w:r>
+      <w:r>
+        <w:rPr>
+          <w:noProof/>
+        </w:rPr>
+        <mc:AlternateContent>
+          <mc:Choice Requires="wpi">
+            <w:drawing>
+              <wp:anchor distT="0" distB="0" distL="114300" distR="114300" simplePos="0" relativeHeight="251664384" behindDoc="0" locked="0" layoutInCell="1" allowOverlap="1">
+                <wp:simplePos x="0" y="0"/>
+                <wp:positionH relativeFrom="column">
+                  <wp:posOffset>899056</wp:posOffset>
+                </wp:positionH>
+                <wp:positionV relativeFrom="paragraph">
+                  <wp:posOffset>710110</wp:posOffset>
+                </wp:positionV>
+                <wp:extent cx="690480" cy="1295280"/>
+                <wp:effectExtent l="38100" t="38100" r="33655" b="38735"/>
+                <wp:wrapNone/>
+                <wp:docPr id="8" name="Ink 8"/>
+                <wp:cNvGraphicFramePr/>
+                <a:graphic xmlns:a="http://schemas.openxmlformats.org/drawingml/2006/main">
+                  <a:graphicData uri="http://schemas.microsoft.com/office/word/2010/wordprocessingInk">
+                    <w14:contentPart bwMode="auto" r:id="rId58">
+                      <w14:nvContentPartPr>
+                        <w14:cNvContentPartPr/>
+                      </w14:nvContentPartPr>
+                      <w14:xfrm>
+                        <a:off x="0" y="0"/>
+                        <a:ext cx="690480" cy="1295280"/>
+                      </w14:xfrm>
+                    </w14:contentPart>
+                  </a:graphicData>
+                </a:graphic>
+              </wp:anchor>
+            </w:drawing>
+          </mc:Choice>
+          <mc:Fallback>
+            <w:pict>
+              <v:shape id="Ink 8" o:spid="_x0000_s1026" type="#_x0000_t75" style="position:absolute;margin-left:70.15pt;margin-top:55.1pt;width:55.85pt;height:103.4pt;z-index:251664384;visibility:visible;mso-wrap-style:square;mso-wrap-distance-left:9pt;mso-wrap-distance-top:0;mso-wrap-distance-right:9pt;mso-wrap-distance-bottom:0;mso-position-horizontal:absolute;mso-position-horizontal-relative:text;mso-position-vertical:absolute;mso-position-vertical-relative:text" o:gfxdata="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">
+                <v:imagedata r:id="rId59" o:title=""/>
+              </v:shape>
+            </w:pict>
+          </mc:Fallback>
+        </mc:AlternateContent>
+      </w:r>
+      <w:r>
+        <w:rPr>
+          <w:noProof/>
+        </w:rPr>
+        <mc:AlternateContent>
+          <mc:Choice Requires="wpi">
+            <w:drawing>
+              <wp:anchor distT="0" distB="0" distL="114300" distR="114300" simplePos="0" relativeHeight="251660288" behindDoc="0" locked="0" layoutInCell="1" allowOverlap="1">
+                <wp:simplePos x="0" y="0"/>
+                <wp:positionH relativeFrom="column">
+                  <wp:posOffset>-1975904</wp:posOffset>
+                </wp:positionH>
+                <wp:positionV relativeFrom="paragraph">
+                  <wp:posOffset>2376190</wp:posOffset>
+                </wp:positionV>
+                <wp:extent cx="9000" cy="360"/>
+                <wp:effectExtent l="0" t="0" r="0" b="0"/>
+                <wp:wrapNone/>
+                <wp:docPr id="4" name="Ink 4"/>
+                <wp:cNvGraphicFramePr/>
+                <a:graphic xmlns:a="http://schemas.openxmlformats.org/drawingml/2006/main">
+                  <a:graphicData uri="http://schemas.microsoft.com/office/word/2010/wordprocessingInk">
+                    <w14:contentPart bwMode="auto" r:id="rId60">
+                      <w14:nvContentPartPr>
+                        <w14:cNvContentPartPr/>
+                      </w14:nvContentPartPr>
+                      <w14:xfrm>
+                        <a:off x="0" y="0"/>
+                        <a:ext cx="9000" cy="360"/>
+                      </w14:xfrm>
+                    </w14:contentPart>
+                  </a:graphicData>
+                </a:graphic>
+              </wp:anchor>
+            </w:drawing>
+          </mc:Choice>
+          <mc:Fallback>
+            <w:pict>
+              <v:shape id="Ink 4" o:spid="_x0000_s1026" type="#_x0000_t75" style="position:absolute;margin-left:-155.8pt;margin-top:186.9pt;width:1.1pt;height:.5pt;z-index:251660288;visibility:visible;mso-wrap-style:square;mso-wrap-distance-left:9pt;mso-wrap-distance-top:0;mso-wrap-distance-right:9pt;mso-wrap-distance-bottom:0;mso-position-horizontal:absolute;mso-position-horizontal-relative:text;mso-position-vertical:absolute;mso-position-vertical-relative:text" o:gfxdata="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">
+                <v:imagedata r:id="rId61" o:title=""/>
+              </v:shape>
+            </w:pict>
+          </mc:Fallback>
+        </mc:AlternateContent>
+      </w:r>
+      <w:r>
+        <w:rPr>
+          <w:noProof/>
+        </w:rPr>
+        <mc:AlternateContent>
+          <mc:Choice Requires="wpi">
+            <w:drawing>
+              <wp:anchor distT="0" distB="0" distL="114300" distR="114300" simplePos="0" relativeHeight="251659264" behindDoc="0" locked="0" layoutInCell="1" allowOverlap="1">
+                <wp:simplePos x="0" y="0"/>
+                <wp:positionH relativeFrom="column">
+                  <wp:posOffset>-1319624</wp:posOffset>
+                </wp:positionH>
+                <wp:positionV relativeFrom="paragraph">
+                  <wp:posOffset>2290150</wp:posOffset>
+                </wp:positionV>
+                <wp:extent cx="360" cy="360"/>
+                <wp:effectExtent l="0" t="0" r="0" b="0"/>
+                <wp:wrapNone/>
+                <wp:docPr id="3" name="Ink 3"/>
+                <wp:cNvGraphicFramePr/>
+                <a:graphic xmlns:a="http://schemas.openxmlformats.org/drawingml/2006/main">
+                  <a:graphicData uri="http://schemas.microsoft.com/office/word/2010/wordprocessingInk">
+                    <w14:contentPart bwMode="auto" r:id="rId62">
+                      <w14:nvContentPartPr>
+                        <w14:cNvContentPartPr/>
+                      </w14:nvContentPartPr>
+                      <w14:xfrm>
+                        <a:off x="0" y="0"/>
+                        <a:ext cx="360" cy="360"/>
+                      </w14:xfrm>
+                    </w14:contentPart>
+                  </a:graphicData>
+                </a:graphic>
+              </wp:anchor>
+            </w:drawing>
+          </mc:Choice>
+          <mc:Fallback>
+            <w:pict>
+              <v:shape id="Ink 3" o:spid="_x0000_s1026" type="#_x0000_t75" style="position:absolute;margin-left:-104.2pt;margin-top:180.05pt;width:.65pt;height:.65pt;z-index:251659264;visibility:visible;mso-wrap-style:square;mso-wrap-distance-left:9pt;mso-wrap-distance-top:0;mso-wrap-distance-right:9pt;mso-wrap-distance-bottom:0;mso-position-horizontal:absolute;mso-position-horizontal-relative:text;mso-position-vertical:absolute;mso-position-vertical-relative:text" o:gfxdata="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">
+                <v:imagedata r:id="rId63" o:title=""/>
+              </v:shape>
+            </w:pict>
+          </mc:Fallback>
+        </mc:AlternateContent>
+      </w:r>
+      <w:r>
         <w:t xml:space="preserve">Annotate the picture below to indicate which line of </w:t>
       </w:r>
       <w:proofErr w:type="gramStart"/>
@@ -189,6 +1523,9 @@
         <w:br/>
       </w:r>
       <w:r>
+        <w:rPr>
+          <w:noProof/>
+        </w:rPr>
         <w:drawing>
           <wp:inline distT="0" distB="0" distL="0" distR="0">
             <wp:extent cx="6840855" cy="3062605"/>
@@ -207,7 +1544,7 @@
                     </pic:cNvPicPr>
                   </pic:nvPicPr>
                   <pic:blipFill>
-                    <a:blip r:embed="rId6">
+                    <a:blip r:embed="rId64">
                       <a:extLst>
                         <a:ext uri="{28A0092B-C50C-407E-A947-70E740481C1C}">
                           <a14:useLocalDpi xmlns:a14="http://schemas.microsoft.com/office/drawing/2010/main" val="0"/>
@@ -261,7 +1598,7 @@
       <w:r>
         <w:t>Before you start on this portion of the assignment, watch </w:t>
       </w:r>
-      <w:hyperlink r:id="rId7" w:history="1">
+      <w:hyperlink r:id="rId65" w:history="1">
         <w:r>
           <w:rPr>
             <w:rStyle w:val="Hyperlink"/>
@@ -1095,13 +2432,7 @@
         <w:rPr>
           <w:highlight w:val="yellow"/>
         </w:rPr>
-        <w:t xml:space="preserve">Standard Deviation = </w:t>
-      </w:r>
-      <w:r>
-        <w:rPr>
-          <w:highlight w:val="yellow"/>
-        </w:rPr>
-        <w:t>18.629</w:t>
+        <w:t>Standard Deviation = 18.629</w:t>
       </w:r>
       <w:r>
         <w:t xml:space="preserve"> and </w:t>
@@ -1193,7 +2524,7 @@
       <w:r>
         <w:t xml:space="preserve"> the range of timer A counts that would correctly classify 99.9999426697% of the pulses. This number has something to do with the </w:t>
       </w:r>
-      <w:hyperlink r:id="rId8" w:anchor="Rules_for_normally_distributed_data" w:history="1">
+      <w:hyperlink r:id="rId66" w:anchor="Rules_for_normally_distributed_data" w:history="1">
         <w:r>
           <w:rPr>
             <w:rStyle w:val="Hyperlink"/>
@@ -1215,7 +2546,6 @@
     <w:p/>
     <w:p>
       <w:r>
-        <w:lastRenderedPageBreak/>
         <w:t xml:space="preserve">- Data 1, logic 1 half-pulse </w:t>
       </w:r>
       <w:r>
@@ -1237,10 +2567,7 @@
       </w:r>
       <w:proofErr w:type="gramStart"/>
       <w:r>
-        <w:t xml:space="preserve">) </w:t>
-      </w:r>
-      <w:r>
-        <w:t xml:space="preserve"> </w:t>
+        <w:t xml:space="preserve">)  </w:t>
       </w:r>
       <w:r>
         <w:rPr>
@@ -1265,10 +2592,7 @@
       </w:r>
       <w:proofErr w:type="gramStart"/>
       <w:r>
-        <w:t xml:space="preserve">) </w:t>
-      </w:r>
-      <w:r>
-        <w:t xml:space="preserve"> </w:t>
+        <w:t xml:space="preserve">)  </w:t>
       </w:r>
       <w:r>
         <w:rPr>
@@ -1822,8 +3146,6 @@
             <w:r>
               <w:t>xC218</w:t>
             </w:r>
-            <w:bookmarkStart w:id="0" w:name="_GoBack"/>
-            <w:bookmarkEnd w:id="0"/>
           </w:p>
         </w:tc>
       </w:tr>
@@ -2002,6 +3324,7 @@
   <w:style w:type="character" w:default="1" w:styleId="DefaultParagraphFont">
     <w:name w:val="Default Paragraph Font"/>
     <w:uiPriority w:val="1"/>
+    <w:semiHidden/>
     <w:unhideWhenUsed/>
   </w:style>
   <w:style w:type="table" w:default="1" w:styleId="TableNormal">
@@ -2232,6 +3555,7 @@
   <w:style w:type="character" w:default="1" w:styleId="DefaultParagraphFont">
     <w:name w:val="Default Paragraph Font"/>
     <w:uiPriority w:val="1"/>
+    <w:semiHidden/>
     <w:unhideWhenUsed/>
   </w:style>
   <w:style w:type="table" w:default="1" w:styleId="TableNormal">
@@ -2297,6 +3621,818 @@
     </w:rPr>
   </w:style>
 </w:styles>
+</file>
+
+<file path=word/ink/ink1.xml><?xml version="1.0" encoding="utf-8"?>
+<inkml:ink xmlns:inkml="http://www.w3.org/2003/InkML">
+  <inkml:definitions>
+    <inkml:context xml:id="ctx0">
+      <inkml:inkSource xml:id="inkSrc0">
+        <inkml:traceFormat>
+          <inkml:channel name="X" type="integer" max="32767" units="in"/>
+          <inkml:channel name="Y" type="integer" max="32767" units="in"/>
+          <inkml:channel name="F" type="integer" max="32767" units="dev"/>
+        </inkml:traceFormat>
+        <inkml:channelProperties>
+          <inkml:channelProperty channel="X" name="resolution" value="3971.75757" units="1/in"/>
+          <inkml:channelProperty channel="Y" name="resolution" value="5295.24854" units="1/in"/>
+          <inkml:channelProperty channel="F" name="resolution" value="0" units="1/dev"/>
+        </inkml:channelProperties>
+      </inkml:inkSource>
+      <inkml:timestamp xml:id="ts0" timeString="2014-11-05T03:28:12.380"/>
+    </inkml:context>
+    <inkml:brush xml:id="br0">
+      <inkml:brushProperty name="width" value="0.04667" units="cm"/>
+      <inkml:brushProperty name="height" value="0.04667" units="cm"/>
+      <inkml:brushProperty name="fitToCurve" value="1"/>
+    </inkml:brush>
+  </inkml:definitions>
+  <inkml:trace contextRef="#ctx0" brushRef="#br0">1343 1418 5289,'24'25'3870,"-24"-2"-129,0-23-387,-24 0-2451,24 0-645,0 23-129,0-23 0,-24 0 129,1 0 0,-1 0 258,0 0 129,-1 0 129,1 0-129,1 0 129,-25 0 0,24 0-129,-22 25-129,-3-25-258,25 0-129,-23 0 0,-2 0-129,25 0 0,-23-25-129,23 25 0,-25 0 0,0-23 129,27 23-129,-27 0 0,0-23 258,27 23-129,-27 0 0,1 0 0,25 0 0,-25-25 129,24 25 0,0 0-129,-23-24 129,23 0-129,-1 24 129,1-24-129,2 0 129,-3 0-129,25 0 129,-24 0-129,0 0 0,24 0 129,-25-23 129,25 23-129,-22 0-129,22 0 129,0 0 0,-25-24 0,25 24 0,0 0-129,0 0 129,0-1-129,0 2 0,-24 0 0,24-2 129,0 1 0,0 0-129,0 0 0,-24-1 0,24 1 129,0 24-258,0-23 0,0-1 129,0 0-129,0 0 0,0 0 0,0 24 0,0-48 0,0 24 129,0 0 0,24 0 0,-24 0 0,0-1-129,24 2 258,-24 0-129,0-2 0,25 1 0,-25 0 0,22 0 0,-22 0 129,25 0-129,-25 0 0,24 24 0,0-24 0,-24 0 0,25 0 0,-3 24 0,2-24 129,-24 24-129,25-24 0,-1 24 0,-24-23 0,24 23 0,-1 0 0,1-25-129,0 25 129,0 0 0,0 0 0,-1-23 129,25 23-129,-23 0 0,21 0 0,-21 0 129,23-24-129,-23 24 0,22 0 0,-23 0 0,25 0 0,-25 0 0,23 0-129,-23 0 129,25 24 0,-2-24 0,-23 0 0,25 0 0,-3 23 0,-22-23-129,24 25 129,-25-25 0,1 23 0,25 1 0,-25 0 0,-1 0 0,1 0-129,0 0 129,-24 0 0,25 0 0,-1 24 0,-24-24 0,0 0-129,23 24 129,-23-25 0,24 26 0,-24-25 129,0 0 0,24 24 0,-24-24 0,0 0 0,0 24 0,0-24 129,0-1 0,0 1-258,0 1 0,0-1 0,0 0 0,0 25 129,-24-26-129,24 0 0,-24 2 0,1 23 129,23-24 0,-24 24 0,-1 0 0,1-24 129,0 24-129,24-1 0,-23-23 0,-1 24 129,0-24-258,-1 0 0,1 0-129,1 0 0,-1-24-258,0 24-129,0-24-258,24 0-1032,-24 25-2451,2-25-129,-3 0-129,25 0-387</inkml:trace>
+</inkml:ink>
+</file>
+
+<file path=word/ink/ink10.xml><?xml version="1.0" encoding="utf-8"?>
+<inkml:ink xmlns:inkml="http://www.w3.org/2003/InkML">
+  <inkml:definitions>
+    <inkml:context xml:id="ctx0">
+      <inkml:inkSource xml:id="inkSrc0">
+        <inkml:traceFormat>
+          <inkml:channel name="X" type="integer" max="32767" units="in"/>
+          <inkml:channel name="Y" type="integer" max="32767" units="in"/>
+          <inkml:channel name="F" type="integer" max="32767" units="dev"/>
+        </inkml:traceFormat>
+        <inkml:channelProperties>
+          <inkml:channelProperty channel="X" name="resolution" value="3971.75757" units="1/in"/>
+          <inkml:channelProperty channel="Y" name="resolution" value="5295.24854" units="1/in"/>
+          <inkml:channelProperty channel="F" name="resolution" value="0" units="1/dev"/>
+        </inkml:channelProperties>
+      </inkml:inkSource>
+      <inkml:timestamp xml:id="ts0" timeString="2014-11-05T03:27:48.404"/>
+    </inkml:context>
+    <inkml:brush xml:id="br0">
+      <inkml:brushProperty name="width" value="0.04667" units="cm"/>
+      <inkml:brushProperty name="height" value="0.04667" units="cm"/>
+      <inkml:brushProperty name="fitToCurve" value="1"/>
+    </inkml:brush>
+  </inkml:definitions>
+  <inkml:trace contextRef="#ctx0" brushRef="#br0">0 314 1806,'0'0'1677,"0"0"0,0 0-129,0 0-645,0 0-516,0 0-387,25-24 129,-25 24-129,22 0 129,-22 0 0,24-24 0,-24 24 258,0 0-258,25 0 0,-25 0-129,24-24 258,-24 24-129,0 0 258,0 0-258,24-24 129,-24 24-129,23 0 258,-23 0-258,24 0-129,-24-25 129,25 25-129,-1 0 0,-24-23 0,24 23 0,-1 0 129,-23 0-129,24-22 129,0 22 258,-24 0-258,25 0 129,-1 0 0,-24 0 129,24-25-129,-24 25-129,23 0 129,-23 0-129,24 0 129,-24 0-129,25 0 0,-25 0 0,24 0 0,-24-24 0,24 24 0,-1 0-129,-23 0 0,24 0 129,-24 0-129,24-24 0,-24 24 0,25 0 129,-25 0-129,24 0 0,-24 0 0,23 0 0,-23-24 0,24 24 258,-24 0-258,24 0 0,-24 0 0,0 0 0,25 0 129,-25 0-129,24-25 0,-24 25 0,0 0 0,0 0 129,22 0-129,-22 0 0,0 0 0,0 0 0,25 0 0,-25 0 0,24-23 0,-24 23 0,0 0 0,0 0 0,24 0 0,-24 0 0,25 0 0,-25 0 0,0 0 0,0 0 0,0 0 0,22 0 0,-22 0 0,0 0 0,0 0 0,0 0 0,0 0 0,25 0 0,-25 0 0,0 0 0,0 0 0,24 0 0,-24 0 129,23 0-129,-23 0-129,0 0 129,0 0 129,0 0-129,0 0 0,25 0 0,-25 0 0,0 0 0,0 0 0,22 0 0,-22 0 0,0 23 0,0-23 0,24 0 0,-24 0-129,0 0 129,0 0 0,25 0 0,-25 0 0,0 0 0,0 0 0,24 25 0,-24-25 0,24 0 0,-24 0 0,0 0 0,23 0 0,-23 0 0,24 0 0,-24 0 0,24 0 0,-24 0 0,0 0 0,0 0 0,25 0 0,-25 0 0,0 0-129,0 0 129,0 0 129,24 0-129,-24 0 0,0 24 0,0-24 0,23 0 0,-23 0 0,24 0-129,-24 0 129,0 0 0,0 0 129,24 0-129,-24 0 0,25 24-129,-25-24 129,24 0 129,-24 0-129,22 0-129,-22 0 129,0 24 0,0-24 0,25 0 0,-25 0 0,24 0 0,-24 0 0,0 0 0,24 25 129,1-25-129,-25 0 0,0 0 0,24 0 0,-24 0 0,23 0 0,-23 0 0,0 22 0,0-22 0,24 0 0,-24 0 0,0 0 129,0 0-129,24 23 0,-24-23 0,25 0 129,-25 0 0,0 0 0,0 0-129,24 0 129,-24 0-129,22 0 129,-22 0 0,0 0-129,0 0 258,0 0-258,25 0 0,-25 0 0,0 0 0,0 0 129,24 0-129,-24 0 0,24 0 0,-24 0 0,0 0 0,0 0 0,25 0 129,-25 0-258,0 0 129,0 0 129,22 0-129,3 0 0,-25 0 0,0-23 0,0 23 0,24 0 129,-24 0-129,24 0 0,1 0 0,-25 0 0,0 0 129,22 0-129,-22 0 129,0 0 0,0 0 0,24-22-129,-24 22 129,25 0-129,-25 0 129,0 0 0,0 0 0,0 0 0,0 0 0,0 0 258,0 0-258,0 0-774,0 0-2322,0 0-645,0 0 258,-25-25-645</inkml:trace>
+</inkml:ink>
+</file>
+
+<file path=word/ink/ink11.xml><?xml version="1.0" encoding="utf-8"?>
+<inkml:ink xmlns:inkml="http://www.w3.org/2003/InkML">
+  <inkml:definitions>
+    <inkml:context xml:id="ctx0">
+      <inkml:inkSource xml:id="inkSrc0">
+        <inkml:traceFormat>
+          <inkml:channel name="X" type="integer" max="32767" units="in"/>
+          <inkml:channel name="Y" type="integer" max="32767" units="in"/>
+          <inkml:channel name="F" type="integer" max="32767" units="dev"/>
+        </inkml:traceFormat>
+        <inkml:channelProperties>
+          <inkml:channelProperty channel="X" name="resolution" value="3971.75757" units="1/in"/>
+          <inkml:channelProperty channel="Y" name="resolution" value="5295.24854" units="1/in"/>
+          <inkml:channelProperty channel="F" name="resolution" value="0" units="1/dev"/>
+        </inkml:channelProperties>
+      </inkml:inkSource>
+      <inkml:timestamp xml:id="ts0" timeString="2014-11-05T03:27:44.150"/>
+    </inkml:context>
+    <inkml:brush xml:id="br0">
+      <inkml:brushProperty name="width" value="0.04667" units="cm"/>
+      <inkml:brushProperty name="height" value="0.04667" units="cm"/>
+      <inkml:brushProperty name="fitToCurve" value="1"/>
+    </inkml:brush>
+  </inkml:definitions>
+  <inkml:trace contextRef="#ctx0" brushRef="#br0">71 240 1419,'0'0'1290,"0"0"-387,0 0-387,0 0-258,0 0 258,0 0 129,0 0 129,-24 0 258,24 0 0,0 0 0,0 0 0,0 0-129,0 0-129,0 0-387,0 0 0,0 0-387,0-25 0,0 25-129,0 0 129,0-24 129,24 24 0,-24-24 129,25 0 0,-25 24 258,0-24-129,24 0-129,-24 24 258,23-24-258,-23 24 0,24-24-129,-24 24 0,24-24-129,-24 24 0,0 0 129,0 0 0,25-24 258,-25 24-129,0 0 129,0 0 129,0 0 129,0 0-129,0 0-129,0 0 0,0 0-129,0 0-129,0 0-258,-25 0 0,25 0-129,0 24 129,-24-24-258,24 24 258,-24 0-129,24-24 129,-23 24 0,23 0-129,-24 0 258,-1 0 0,25-24 0,0 24-129,-24-24 0,24 24 0,0-24 0,0 25 129,0-25-129,-24 23 129,24-23 0,0 0 129,0 23 0,0-23-129,0 25 129,0-25-129,0 0-129,-23 0 129,23 0-129,0 0 0,0 0 0,23 0 129,-23 0-129,24 0 129,-24 24 129,24-24 129,-24 0-129,25 0 129,-1 0 129,-24 0-129,23 24 129,1-24 0,0 0 0,-24 0 129,25 24-129,-1-24-129,-2 0-129,3 0-258,-1 0-516,-24 0-903,24 0-2064,1-24-387,-3 0 0,-22 0-129</inkml:trace>
+</inkml:ink>
+</file>
+
+<file path=word/ink/ink12.xml><?xml version="1.0" encoding="utf-8"?>
+<inkml:ink xmlns:inkml="http://www.w3.org/2003/InkML">
+  <inkml:definitions>
+    <inkml:context xml:id="ctx0">
+      <inkml:inkSource xml:id="inkSrc0">
+        <inkml:traceFormat>
+          <inkml:channel name="X" type="integer" max="32767" units="in"/>
+          <inkml:channel name="Y" type="integer" max="32767" units="in"/>
+          <inkml:channel name="F" type="integer" max="32767" units="dev"/>
+        </inkml:traceFormat>
+        <inkml:channelProperties>
+          <inkml:channelProperty channel="X" name="resolution" value="3971.75757" units="1/in"/>
+          <inkml:channelProperty channel="Y" name="resolution" value="5295.24854" units="1/in"/>
+          <inkml:channelProperty channel="F" name="resolution" value="0" units="1/dev"/>
+        </inkml:channelProperties>
+      </inkml:inkSource>
+      <inkml:timestamp xml:id="ts0" timeString="2014-11-05T03:27:42.318"/>
+    </inkml:context>
+    <inkml:brush xml:id="br0">
+      <inkml:brushProperty name="width" value="0.04667" units="cm"/>
+      <inkml:brushProperty name="height" value="0.04667" units="cm"/>
+      <inkml:brushProperty name="fitToCurve" value="1"/>
+    </inkml:brush>
+  </inkml:definitions>
+  <inkml:trace contextRef="#ctx0" brushRef="#br0">-1 215 129,'0'0'1548,"0"0"-129,0 0-387,0 0 0,0 0-258,0 0 129,0 0-258,0 0 129,0 24-129,0-24 0,25 0 0,-25 0 129,24 0 0,-24 0-129,23 0-129,-23 0-129,24 0-129,0 0 129,0-24-129,1 24 0,-3 0-129,3 0 129,-1 0 0,0-24-129,1 24 0,-3 0 0,2 0 129,1-24-129,-1 24 129,0 0-129,-24 0 258,25 0-129,-3 0 0,2 0 0,1 0-129,-1 0 129,0 0 0,-1 0-129,1 0 129,25 0-129,-25 0 0,-1 0 0,1 0 0,25 0 0,-25 0 0,-2 0 0,3 0 129,-1 0-129,0 0 0,1 0 0,-3 0 129,2 0-129,25 0 0,-25 0-129,-1 0 129,1 24 0,0-24-129,1 0 129,-1 0 0,-1 0 0,25 0 0,-23 0 0,-1 24-129,-2-24 129,3 0 0,23 0 129,-23 0-258,-1 0 0,23 0 129,-23 0-129,0 0 0,23 0 129,-23 0-129,25-24 0,-25 24 0,23 0 129,-22-24-129,23 24 0,-25-23 0,1 23 129,25 0-129,-25-24 0,23 24 0,-23 0 129,25 0-129,-27 0 129,3 0-129,23 0 0,-24 0 129,23 0-129,-22 0 0,-1 0 0,0 0 0,23 0 129,-23-24-129,1 24 0,-1 0 0,0 0 0,-1 0 0,1 0 0,0 0 0,1 0-129,-25 0 258,24 0-129,-1 0 0,1 0-129,-24 0 258,24 0-129,-24 0 0,24 0 0,-24 0 129,25 0-129,-25 0 0,22 0 129,3 0-258,-25 0 129,24 0 129,0 0-129,1 0 0,-3 0 0,-22 0 0,24 0 0,1 0 0,-1 24 0,0-24 0,-1 0 0,1 0 129,-24 0-129,24 0 0,1 0 0,-1 0 129,-24 0-129,23 0 0,1 0 0,-24 0 129,24 24-129,-24-24 0,24 0 129,-24 0-129,25 0 0,-25 0 0,22 23 129,-22-23-129,0 0-129,25 0 258,-25 0-129,0 0 0,24 0 0,-24 0 0,24 0-129,-24 0 258,25 0-129,-3 0-129,-22 0 129,24 24 0,-24-24 0,25 0 0,-25 0 0,0 0 0,24 0 0,-24 0 0,0 0 0,24 0 0,1 0 0,-25 0 0,22 0 0,-22 0 0,24 0 0,-24 0 0,25 0 0,-25 0 0,24 0 0,-24 0 0,0 0 0,0 0 0,24 0 0,-1 0 0,-23 0 0,24 0 129,-24 0-129,24 0 0,-24 0 0,0 0 0,25 0 129,-25 0-129,0-24 0,0 24 0,24 0 0,-24 0 0,0 0 129,0 0 0,0 0 0,0 0 258,0 0-129,0 0-129,0 0 129,0 0 0,0 0-129,0 0 0,-24-23 0,-1 23-129,25 0 0,-24-24 129,0 0-258,24 24 129,-23-24 0,-1 24 0,0-24 129,24 24-129,-25-24 0,25 24-129,-24-25 258,24 25-258,0 0 129,0 0-258,0 0 0,0 0 129,0 0 0,0 0 0,0 0-129,0 0 129,24 0 129,-24 0-129,25 0 129,-1 0 0,-24 0-258,24 0 258,-1 25 0,1-25-129,0 0 129,1 24-129,-1-24 129,-1 24 0,1-24-129,0 24 129,-24-24 129,25 0-129,-25 0 0,0 24 0,0-24 0,0 0 129,24 0 0,-24 0 129,0 24-129,0-24-129,-24 23 258,24-23-258,-25 24 129,25 0 0,-24-24-129,0 24 129,1 1 129,-1-2-129,-1-23 0,25 23 0,-24-23 0,0 25 0,1-25-129,23 24 0,-24-24 0,24 0-258,-24 0-387,24 0-1419,-25 0-2064,25-24 0,0-1-516,-24 2-258</inkml:trace>
+</inkml:ink>
+</file>
+
+<file path=word/ink/ink13.xml><?xml version="1.0" encoding="utf-8"?>
+<inkml:ink xmlns:inkml="http://www.w3.org/2003/InkML">
+  <inkml:definitions>
+    <inkml:context xml:id="ctx0">
+      <inkml:inkSource xml:id="inkSrc0">
+        <inkml:traceFormat>
+          <inkml:channel name="X" type="integer" max="32767" units="in"/>
+          <inkml:channel name="Y" type="integer" max="32767" units="in"/>
+          <inkml:channel name="F" type="integer" max="32767" units="dev"/>
+        </inkml:traceFormat>
+        <inkml:channelProperties>
+          <inkml:channelProperty channel="X" name="resolution" value="3971.75757" units="1/in"/>
+          <inkml:channelProperty channel="Y" name="resolution" value="5295.24854" units="1/in"/>
+          <inkml:channelProperty channel="F" name="resolution" value="0" units="1/dev"/>
+        </inkml:channelProperties>
+      </inkml:inkSource>
+      <inkml:timestamp xml:id="ts0" timeString="2014-11-05T03:27:28.147"/>
+    </inkml:context>
+    <inkml:brush xml:id="br0">
+      <inkml:brushProperty name="width" value="0.04667" units="cm"/>
+      <inkml:brushProperty name="height" value="0.04667" units="cm"/>
+      <inkml:brushProperty name="fitToCurve" value="1"/>
+    </inkml:brush>
+  </inkml:definitions>
+  <inkml:trace contextRef="#ctx0" brushRef="#br0">1295 1489 2322,'-24'0'2838,"0"0"516,24 0-387,0 0-516,-23 0-1032,23 0-258,-24 0-258,24 0-129,-25 24 0,1-24-129,0 0 0,1 0 129,-1 0-258,24 0 129,-24 0 0,-1 0 0,1 0 0,1 0 0,-1 0-129,24 0-129,-24 0-258,-1 0 0,1-24 0,3 24-129,-4 0 0,1 0 0,-25 0 0,27-24 0,-3 24 0,1 0 129,-25-24-129,27 24 129,-27-24 0,25 24-129,-23-24 129,23 0-129,-25 24 0,25-24 0,-23-1 0,23 2 0,-25-25 0,25 24-129,1 0 258,-1 0-129,-25-24 0,25 24 0,24 0 0,-23-24 0,-1 24 129,0-24-129,24 24 0,-25-24 0,25 24 0,-24-1 0,24 2 0,0 0 129,-22-2-258,22 1 258,0 0-129,0-24-129,0 24 129,0 0 0,0 0 0,0 0 0,22 1-129,-22-2 129,0 2 0,24 23 0,-24-24 0,25 0-129,-25 0 129,24 24 0,-24-24 0,24 0 0,-1-2-129,-23 26 129,24-23 0,-24 23 0,25-23 0,-25 23 0,24-25 0,0 25 0,-24-24 0,23 24-129,-23 0 129,24-24 0,-24 24 0,24-24 0,1 24 0,-25 0-129,24-24 258,-24 24-129,23 0 0,-23-24 0,24 24-129,0-24 258,-24 24-129,25 0 0,-1-24-129,0 24 129,-24 0 129,23-24-129,1 24 0,0 0-129,1-24 258,-1 24-129,-2 0 0,-22-24-129,25 24 129,-1 0 129,0 0-129,1-23 0,-3 23 0,3 0-129,-1 0 258,0 0-129,-24 0 0,25-24 0,-4 24 0,3 0 0,1 0 0,-25 0 0,24 0-129,0 0 129,-24 0 0,23 0 0,-23 0 0,24 0-129,-24 0 258,25 0-129,-25 0-129,24 0 129,-24 0 0,24 24 129,-24-24-129,0 0-129,23 0 129,1 0 0,-24 0 0,0 0 0,24 0 0,-24 0 0,25 0 0,-25 0 0,24 23 0,-24-23 0,23 0 0,-23 0 0,24 0 0,0 0 0,-24 24 0,25-24 0,-1 0 129,-24 0-129,22 0 0,3 24-129,-1-24 129,-24 0 0,24 0 0,-24 24-129,25-24 129,-1 24-129,-24-24 258,23 0-129,1 24 0,-24-24 0,24 24 0,1-24 0,-25 0 0,24 24 0,-24-24 0,0 0 0,22 24 129,-22-24-129,25 0 0,-25 0 0,0 0 0,0 0 129,0 24-129,0-24-129,24 24 258,-24-24-129,0 25 0,0-25 0,0 23 0,24-23 0,-24 23 0,0-23 0,0 26 0,0-2 0,25-24 0,-25 24 0,0 0 0,0-24 0,0 24 0,0 0 0,0-1 0,0 2 0,0-25 0,0 23 0,0 1 0,0 0 0,0 0 0,0 0 0,0 0 0,0-24 0,0 24 0,0 0-129,0 0 258,0 1-129,-25-25 129,25 23 0,0 0-129,0 2 0,0-25 0,-24 24 0,24 0 0,0 0-129,0 0 129,-24-24-129,24 24 0,0 0 129,0-24 0,-25 24 0,25 0 0,0-24 0,-22 24 0,22 0 0,0-24 0,-24 24 0,24-1-129,-25 2 129,25-25 0,-24 24 0,24 0 0,-24 0-129,24 1 129,-23-2 0,23-23 129,-24 23-129,24 2 0,0-1 0,-25-24 129,25 24-129,0-24 0,-24 24 0,24-24 0,0 24 129,0-24-258,-24 0 258,24 0-129,0 24 0,0-24 0,-25 0 129,25 0-129,0 0 0,0 24 258,0-24 0,0 0 0,0 0-129,0 0 0,0 0 129,0 0-129,0 0-129,0 0-387,-22 0-903,22 0-2580,0 0-258,0-24 0,0 0-645</inkml:trace>
+</inkml:ink>
+</file>
+
+<file path=word/ink/ink14.xml><?xml version="1.0" encoding="utf-8"?>
+<inkml:ink xmlns:inkml="http://www.w3.org/2003/InkML">
+  <inkml:definitions>
+    <inkml:context xml:id="ctx0">
+      <inkml:inkSource xml:id="inkSrc0">
+        <inkml:traceFormat>
+          <inkml:channel name="X" type="integer" max="32767" units="in"/>
+          <inkml:channel name="Y" type="integer" max="32767" units="in"/>
+          <inkml:channel name="F" type="integer" max="32767" units="dev"/>
+        </inkml:traceFormat>
+        <inkml:channelProperties>
+          <inkml:channelProperty channel="X" name="resolution" value="3971.75757" units="1/in"/>
+          <inkml:channelProperty channel="Y" name="resolution" value="5295.24854" units="1/in"/>
+          <inkml:channelProperty channel="F" name="resolution" value="0" units="1/dev"/>
+        </inkml:channelProperties>
+      </inkml:inkSource>
+      <inkml:timestamp xml:id="ts0" timeString="2014-11-05T03:27:24.727"/>
+    </inkml:context>
+    <inkml:brush xml:id="br0">
+      <inkml:brushProperty name="width" value="0.04667" units="cm"/>
+      <inkml:brushProperty name="height" value="0.04667" units="cm"/>
+      <inkml:brushProperty name="fitToCurve" value="1"/>
+    </inkml:brush>
+  </inkml:definitions>
+  <inkml:trace contextRef="#ctx0" brushRef="#br0">1444 1136 774,'0'0'3096,"0"0"0,0 0-129,0 0-1548,0 0-645,0 0-516,0 0-129,0 0-129,0 0 258,-24 0 0,24 0 258,0 0 258,-24 0 0,-1 0 0,25 0 258,-24 23-129,2-23 129,-3 0-387,25 24-129,-24-24-129,0 0-129,-1 24-129,3-24 0,-2 24-129,-1-24 129,-23 0-129,25 24 0,-1-24 0,0 0 129,-1 24-129,1-24 258,1 0-129,-1 25 258,24-25-129,-24 0 0,0 0-129,-1 0 129,3 0-129,-3 0 0,1 0-129,24 0 0,-24 0 129,-1 0-129,3 0 0,-2 0 0,-1 0 129,1 0-129,0 0 0,1 0 129,-1 0-129,0-25 129,24 25-129,-25 0 129,1 0-129,2 0 129,-3 0 0,1 0-129,24 0 129,-24-24-129,-1 24 0,25 0 129,-24 0-129,1-24 0,23 24 0,-24 0 129,0-24-258,24 24 258,-24-24-129,-1 24 0,25 0 0,-22-24 0,22 24 258,-25-23-258,1-1 0,24 24 0,0-25 0,-24 2 129,24 23-129,-25-24 0,25 0 0,-22 24 0,22-24 0,0 24 0,-24-24 0,24 24 0,0-24 0,0 24 0,-25-24 0,25 24 0,0-25 0,0 0 0,0 25 129,0-23-258,-24 0 129,24 23 0,0-25 0,0 1 0,0 24 0,0-24-129,-24 0 129,24 0 0,0 24 0,0-24 0,0 1 0,0 23 0,0-24 0,0-1 129,0 25-129,0-23 129,0 23-129,0 0 129,0-24 0,0 24-129,0-24 0,0 24 0,0 0 0,0 0 0,0-24 0,0 24-129,0-24 129,0 24 0,24-24-129,-24 24 129,0 0 0,0 0 0,0-24 0,0 24-129,24 0 129,-24 0 0,0-24 0,0 0 0,25 24-129,-25-24-129,0 24 516,24-24-258,-24 24-258,22-24 258,-22 24 0,25-25 0,-25 25 0,24-23 0,-24 0-129,24 23 129,1-25-129,-25 1 129,22 24-129,3-24 0,-25 24 129,24-24-129,0-1 129,0 25-129,-24-23 129,23 23-129,-23 0 129,24-24-129,1 24 0,-25 0 0,24 0 129,0-24 0,-24 24-129,25 0 0,-3 0 129,-22 0 0,24-24 0,-24 24-129,25 0 129,-25 0 0,0 0 0,24 0 0,-24 0-129,24 0 129,-24 0 0,0 0 0,23 0-129,-23 0 129,24-24 0,0 24 0,-24 0 0,25 0-129,-1 0 0,-24 0 129,22 0-129,3 0 0,-25 0-129,24 0 129,-24 0 0,24 0 129,-24 0 0,25 0-129,-3 0 129,-22 0 0,0 0 0,25 0 0,-25 0 0,0 0 0,24 0 0,-24 0 0,24 0 0,-24 0 0,24 24 0,-24-24 0,0 0 0,0 0 0,0 0 0,23 0 0,-23 0 0,0 0 0,0 0 0,24 24 0,-24-24 0,25 0 0,-25 0 0,0 0-129,24 0 129,-24 0 129,24 0-258,-24 0 129,23 24 0,-23-24 0,24 0 129,-24 0-129,0 24-129,24-24 129,-24 0 0,25 23 129,-25-23-129,0 0 0,24 25-129,-24-25 258,0 0-129,22 24 0,3 0-129,-25-24 129,0 24-129,0 1 129,24-2-129,-24-23 129,0 23-129,24 2 129,-24-1 0,0 0-129,25-24 129,-25 24 0,0-24 129,0 24-129,22-24 0,-22 0 0,0 24 0,0-24 0,24 24 0,-24-24 0,0 0 0,0 0 0,25 24 0,-25-24 0,0 24 0,0-24 0,0 24 0,24-24 0,-24 24 0,0-24 0,0 24 0,0-24 0,24 23 0,-24 2-129,0-1 129,0-1 0,0-23 0,0 24-129,25 0 129,-25-24 0,0 24 129,0-24-129,0 24 0,0-24 0,0 24 0,0 1 0,0-25 0,0 23 0,0-23 0,0 23 0,0-23 0,0 25 129,0-25-258,0 0 129,0 0 0,-25 25 129,25-25-129,0 24 0,0-24 0,0 24 0,0-24 0,0 0 0,0 24 0,0-24 0,-24 24 0,24-24 0,0 24 0,0-24 0,0 0 0,0 0 0,-24 24 129,24-24-129,0 0 129,0 0 0,0 23 0,0-23 0,-25 25 0,25-25 0,0 0 129,0 0-129,0 24-129,0-24 0,-24 0 129,24 0 0,0 23 0,0-23 0,-22 0 0,22 0 129,0 24-129,0-24 0,0 24-129,0-24 0,-25 0 0,25 0 0,0 0 0,0 24 0,0-24 0,0 0 0,0 0-129,-24 24 129,24-24-129,0 0 0,-24 24 0,24-24-258,0 25-387,-25-25-516,25 0-2064,-22 0-645,22 23-387,-24-23 0</inkml:trace>
+</inkml:ink>
+</file>
+
+<file path=word/ink/ink15.xml><?xml version="1.0" encoding="utf-8"?>
+<inkml:ink xmlns:inkml="http://www.w3.org/2003/InkML">
+  <inkml:definitions>
+    <inkml:context xml:id="ctx0">
+      <inkml:inkSource xml:id="inkSrc0">
+        <inkml:traceFormat>
+          <inkml:channel name="X" type="integer" max="32767" units="in"/>
+          <inkml:channel name="Y" type="integer" max="32767" units="in"/>
+          <inkml:channel name="F" type="integer" max="32767" units="dev"/>
+        </inkml:traceFormat>
+        <inkml:channelProperties>
+          <inkml:channelProperty channel="X" name="resolution" value="3971.75757" units="1/in"/>
+          <inkml:channelProperty channel="Y" name="resolution" value="5295.24854" units="1/in"/>
+          <inkml:channelProperty channel="F" name="resolution" value="0" units="1/dev"/>
+        </inkml:channelProperties>
+      </inkml:inkSource>
+      <inkml:timestamp xml:id="ts0" timeString="2014-11-05T03:27:21.671"/>
+    </inkml:context>
+    <inkml:brush xml:id="br0">
+      <inkml:brushProperty name="width" value="0.04667" units="cm"/>
+      <inkml:brushProperty name="height" value="0.04667" units="cm"/>
+      <inkml:brushProperty name="fitToCurve" value="1"/>
+    </inkml:brush>
+  </inkml:definitions>
+  <inkml:trace contextRef="#ctx0" brushRef="#br0">749 1274 516,'0'0'516,"0"0"129,0 0 129,-24 0 258,24 0 258,-25 0 258,25 0 129,0 0 129,-22 0-387,22 0-129,-24 0 129,24 0-516,-25 0 0,1 0-129,0 0-387,24 0-129,-23 0-129,-1 0 0,-1 0 0,1 0-129,0 0 129,1-23 0,-1 23 129,24 0-129,-24 0 258,-1 0-129,25 0 129,-24 0-129,24-25 0,-22 25 129,22 0-129,-25-24-129,25 0 0,0 24-129,-24-23 0,24 23 129,-24-24-258,24 24 129,0-24 129,0 24-129,-25-24 129,25 24 0,0-24 129,0 24-129,-22-25 0,22 25 0,-24-23-129,24 0 0,0 23 258,-25-25-258,25 1-258,-24 24 258,0-24 0,24 0 0,0 24 0,-23-24 0,23 24 0,-24-24 258,24 0-258,0 24 129,-24-24-129,24 24 0,0-24 0,0 24 0,0-24 0,0 0 0,-25 24 0,25-23 0,0-1 0,0 0 129,0 0-258,0 24 258,0-24-129,0 0 0,0-2 0,0 26 0,0-23 0,0 0 0,0 23 0,0-25 0,0 25-129,0-24 258,25 0-129,-25 24 0,0-24-129,0 1 129,0 23 0,0-24 0,0 0 0,0 24 0,0-24 0,0 24 0,0-24 129,0 24-129,0-24 129,0 24-129,0 0 129,0 0-258,0-25 129,0 25 0,24 0-129,-24 0 129,0-23-129,0 23 129,0 0 0,0 0 0,0-23 0,0 23 0,0 0-129,0 0 129,24-25 129,-24 25-129,0 0-129,0 0-129,0-24 258,0 24 0,0 0 0,23 0-129,-23 0 129,0-24 0,0 24 0,24 0 0,-24 0-129,0-24 129,0 24 0,24 0 129,-24 0-258,0 0 129,25-24 0,-25 24 0,0 0 0,0 0-129,0 0 129,0 0 0,0 0 0,0 0 0,0 0 0,0 0 0,24-24 0,-24 24 0,0 0 0,22 0-129,-22 0 129,0 0 0,0 0 0,25-24 0,-25 24-129,24 0 129,-24 0 0,24 0 0,-24 0 0,25 0 0,-25 0 0,22-24 0,2 24 0,-24 0-129,25 0 129,-1 0 0,0 0 129,-24 0-129,23 0-129,1 0 129,0 0 0,-24 0 0,25 0-129,-1 0 0,-1 0 0,-23 24 129,24-24 0,0 0-129,1 0 129,-25 24 0,24-24 0,-2 24 0,-22-24-129,25 0 129,-1 24 0,0-24 129,-24 24-129,25-24-129,-1 0 129,-2 24 0,3-24 129,-25 24-258,24-24 129,0 25-129,-24-25 258,25 23-129,-25-23 0,22 0 0,-22 23 0,0-23 129,24 25-129,-24-25 129,0 24-129,25 0 0,-25-24 0,24 24 0,-24 0-129,0 0 129,24-1-129,-24-23 129,0 24 129,23 0-129,-23-24 0,0 24 129,0 1 0,0-25-129,24 23 0,-24-23 0,0 23 0,0 3 129,24-26-129,-24 24 0,0-24 0,0 24 129,0 0 0,0 0 0,0 0 0,0-1-129,0 1 129,-24 0 0,24 0-129,0 0 0,-24 0 129,24 0-129,0-24 0,-23 24 0,23 0 258,0 0-258,-24-24 0,24 24 129,0 1-129,-24-25 0,24 23 0,-25 0 0,25-23 0,-24 25 0,24-1-129,0-24 258,-22 24-258,22-24 129,0 24 0,0-24 129,-25 0-129,25 0 0,0 24 129,0-24-129,-24 23 129,24-23-129,-24 0 129,24 0 0,0 24 0,0-24 0,-25 0 0,25 0 0,0 0 0,0 0 0,-22 24-129,22-24 0,-24 0 129,24 25-129,-25-25 0,1 23 0,24-23 0,-24 0-129,-1 23-258,25-23-516,-22 25-2451,22-25-774,0 0-129,-24 0-258</inkml:trace>
+</inkml:ink>
+</file>
+
+<file path=word/ink/ink16.xml><?xml version="1.0" encoding="utf-8"?>
+<inkml:ink xmlns:inkml="http://www.w3.org/2003/InkML">
+  <inkml:definitions>
+    <inkml:context xml:id="ctx0">
+      <inkml:inkSource xml:id="inkSrc0">
+        <inkml:traceFormat>
+          <inkml:channel name="X" type="integer" max="32767" units="in"/>
+          <inkml:channel name="Y" type="integer" max="32767" units="in"/>
+          <inkml:channel name="F" type="integer" max="32767" units="dev"/>
+        </inkml:traceFormat>
+        <inkml:channelProperties>
+          <inkml:channelProperty channel="X" name="resolution" value="3971.75757" units="1/in"/>
+          <inkml:channelProperty channel="Y" name="resolution" value="5295.24854" units="1/in"/>
+          <inkml:channelProperty channel="F" name="resolution" value="0" units="1/dev"/>
+        </inkml:channelProperties>
+      </inkml:inkSource>
+      <inkml:timestamp xml:id="ts0" timeString="2014-11-05T03:27:18.607"/>
+    </inkml:context>
+    <inkml:brush xml:id="br0">
+      <inkml:brushProperty name="width" value="0.04667" units="cm"/>
+      <inkml:brushProperty name="height" value="0.04667" units="cm"/>
+      <inkml:brushProperty name="fitToCurve" value="1"/>
+    </inkml:brush>
+  </inkml:definitions>
+  <inkml:trace contextRef="#ctx0" brushRef="#br0">49 0 1935,'0'0'2451,"0"0"0,0 0-1677,0 0-645,0 24-129,0-24 0,0 0 0,0 0 645,0 0 258,0 0 258,0 0 387,0 0 0,0 0 258,0 0-258,0 0-387,0 0 0,0 0-645,0 0-258,0 0-129,0 0-129,0 0 0,0 0-129,0 0 0,0 0 129,0 0-129,0 0 258,0 0 0,0 0-129,0 0 129,0 0 0,0 0-129,0 0 0,0 0 0,0 0 0,0 24-129,0-24 129,0 24-129,0-1 129,0 1-129,0 0 258,-22 0-258,22 25 129,0-26 129,0 0-129,-24 26-129,24-25 129,0 0-129,0 0 0,0-1 0,0 1-129,0 0-129,0 0 129,24-24-129,-24 24 129,0-24 129,22 0-129,-22 0 129,0 0 129,0 0 129,25 0-129,-25 0 129,24 0 0,0 0 0,-24 0 0,24-24-129,-24 24 129,24-24-129,-24 24 258,22-24-129,-22 0-129,25 24 129,-25-23 0,0 23 0,0 0 0,24-24 0,-24 24 0,0-24 129,0 24 0,0 0-129,0 0-129,0-24 129,0 24 0,0 0 0,0 0-129,0 0 0,0 0 129,-24 0 0,24 0 129,0-24-129,0 24 0,-25 0 0,25 0 129,-22 0-129,22 0-129,0 0 258,-24 0-258,24 24 0,-24-24 129,0 0-258,24 0 129,-24 24 129,24-24-129,-25 0 0,25 0 0,0 0 0,-22 24 0,22-24-387,-24 0 0,24 0-258,0 0-516,0 0-774,0 0-1806,0 0-516,0 0 0,0-24 387</inkml:trace>
+</inkml:ink>
+</file>
+
+<file path=word/ink/ink17.xml><?xml version="1.0" encoding="utf-8"?>
+<inkml:ink xmlns:inkml="http://www.w3.org/2003/InkML">
+  <inkml:definitions>
+    <inkml:context xml:id="ctx0">
+      <inkml:inkSource xml:id="inkSrc0">
+        <inkml:traceFormat>
+          <inkml:channel name="X" type="integer" max="32767" units="in"/>
+          <inkml:channel name="Y" type="integer" max="32767" units="in"/>
+          <inkml:channel name="F" type="integer" max="32767" units="dev"/>
+        </inkml:traceFormat>
+        <inkml:channelProperties>
+          <inkml:channelProperty channel="X" name="resolution" value="3971.75757" units="1/in"/>
+          <inkml:channelProperty channel="Y" name="resolution" value="5295.24854" units="1/in"/>
+          <inkml:channelProperty channel="F" name="resolution" value="0" units="1/dev"/>
+        </inkml:channelProperties>
+      </inkml:inkSource>
+      <inkml:timestamp xml:id="ts0" timeString="2014-11-05T03:27:17.367"/>
+    </inkml:context>
+    <inkml:brush xml:id="br0">
+      <inkml:brushProperty name="width" value="0.04667" units="cm"/>
+      <inkml:brushProperty name="height" value="0.04667" units="cm"/>
+      <inkml:brushProperty name="fitToCurve" value="1"/>
+    </inkml:brush>
+  </inkml:definitions>
+  <inkml:trace contextRef="#ctx0" brushRef="#br0">23 96 516,'0'0'1419,"0"0"-258,0 0-387,0 0-258,0 0 258,-24 0 129,24 0 258,0 0-387,0 0 129,0 24-258,0-24 258,0 0-387,0 0-129,0 0-258,0 0 129,0 0-258,0 0 0,0 0 0,0-24 129,0 24 0,24 0 129,-24 0-129,24-24 258,-24 24-258,25-24 129,-1 24-129,-2 0-129,3-24 129,-1 24-129,0 0 0,0-24 0,-1 24 0,-23 0 129,24 0 258,-24 0 0,0 0 0,24 0 258,-24 0 0,0 24 129,0-24-129,0 24 0,-24 0 0,24-24-258,-24 24-129,1 0-129,23-1-129,-24 1 129,0-24-129,24 25 129,-24-1-129,24-24-129,0 0 0,-25 24 0,25-24-129,0 0 0,0 0-129,0 0 0,25 0 258,-1 0-129,-24 0 0,24 0 129,0 0 129,-1 0-129,1 0 0,0 0 0,1 0 129,-25 24 0,24-24 129,-24 24 129,0-24 0,0 24 0,0-1 129,0-23 129,-24 24-129,24 0 0,-25 0 0,25 0 0,-24 0 0,0-24-129,24 24 129,-23 0-129,-1-24 129,24 0-258,0 0-129,-24 24 0,24-24-387,0 0-258,0 0-645,0 0-1677,0-24-1032,0 24-129,0 0-258</inkml:trace>
+</inkml:ink>
+</file>
+
+<file path=word/ink/ink18.xml><?xml version="1.0" encoding="utf-8"?>
+<inkml:ink xmlns:inkml="http://www.w3.org/2003/InkML">
+  <inkml:definitions>
+    <inkml:context xml:id="ctx0">
+      <inkml:inkSource xml:id="inkSrc0">
+        <inkml:traceFormat>
+          <inkml:channel name="X" type="integer" max="32767" units="in"/>
+          <inkml:channel name="Y" type="integer" max="32767" units="in"/>
+          <inkml:channel name="F" type="integer" max="32767" units="dev"/>
+        </inkml:traceFormat>
+        <inkml:channelProperties>
+          <inkml:channelProperty channel="X" name="resolution" value="3971.75757" units="1/in"/>
+          <inkml:channelProperty channel="Y" name="resolution" value="5295.24854" units="1/in"/>
+          <inkml:channelProperty channel="F" name="resolution" value="0" units="1/dev"/>
+        </inkml:channelProperties>
+      </inkml:inkSource>
+      <inkml:timestamp xml:id="ts0" timeString="2014-11-05T03:27:10.798"/>
+    </inkml:context>
+    <inkml:brush xml:id="br0">
+      <inkml:brushProperty name="width" value="0.04667" units="cm"/>
+      <inkml:brushProperty name="height" value="0.04667" units="cm"/>
+      <inkml:brushProperty name="fitToCurve" value="1"/>
+    </inkml:brush>
+  </inkml:definitions>
+  <inkml:trace contextRef="#ctx0" brushRef="#br0">0 0 645,'0'0'1290,"0"0"-258,0 0-645,0 0-129,0 0 129,0 0-258,0 0 0,0 0 0,0 0 258,0 0 129,0 0 129,0 0 258,0 0-129,0 0 129,0 0-258,0 0 129,0 0-387,0 0 129,0 0-387,0 0 0,0 0-129,0 0-129,25 24 0,-25-24 129,0 25-129,0-25 129,24 24-258,-24-24 258,23 24-129,-23 0 258,24-24-129,-24 24 0,24-24 0,-24 25 0,0-2 0,25 0 258,-25-23-258,24 25 129,-24-1-129,0 0 129,22 0-129,-22 0 129,0 23-129,0-47 129,0 49-129,0-26 129,0 1-129,0 0 129,0 0-129,-22 0 258,22 0-129,0 0-129,-24 0 129,24 0-258,0 0 129,-25 0-129,25 0 129,0 1-258,0-2 129,0 0 129,0 3-129,0-2 258,0-24-258,-24 24 258,24-1-129,0-23 0,0 25 0,0-2 0,0-23 0,0 24-129,0-24 129,0 24 0,0-24-129,0 0 129,0 0-129,0 24 0,0-24 0,0 0-129,0 0 258,0 0-129,0 0 0,24 0 0,-24 0 129,0 24 0,0-24-129,25 0 129,-25 0 0,24 0 0,-24 0 0,0 0 0,0 0 0,22 24 0,-22-24 0,25 0 0,-1 0 0,-24 24 0,0-24 0,24 0 0,-24 0 0,0 24 0,0-24 0,25 0 0,-25 0 0,0 0 129,0 0-129,0 0 0,0 0 129,0 24-129,0-24 129,-25 0-129,1 0 129,24 24 129,-24-24-129,24 0 0,-25 24-129,25-24 129,-22 24 0,-2-24-129,24 0 0,-25 25 129,25-25 0,-24 23 129,24-23 0,0 0-129,-24 23 0,24-23 0,0 25-129,0-25 0,0 0-129,0 0 0,0 0 0,0 0 0,0 0-258,0 0 387,0 0-129,24 24 129,-24-24 0,0 0 0,0 0 0,24 0 0,-24 0 0,0 24 0,0-24 0,25 0 0,-25 0 0,0 0 129,0 0-129,24 24 0,-24-24 258,0 24-258,0-24 129,22 24-129,-22-24 0,0 0 0,0 0 0,0 24 0,0-24-129,25 0 129,-25 0-258,0 24 258,0-24-129,0 24 129,24-24 0,-24 24 0,0-24 0,0 24 0,0-24 0,24 23 0,-24-23 0,0 24 0,0 1 0,25-25 0,-25 24 0,0-24-129,22 24 129,-22-24 0,0 24 0,0-24 0,0 25 0,25-2 0,-25-23 0,0 23 129,0 2-129,0-1 0,24 0 0,-24 0 0,0 0 0,24 0 0,-24 24-129,25-24 129,-25 0-129,24 0 129,-24-1 0,22 1 129,-22 0-129,0 0 129,25 0 258,-25 0-258,0 0 0,0 0 129,0 0-129,0 0 0,-25-24 129,25 25-129,0-25 0,0 0-129,-22 23 129,22-23-129,-24 0 129,-1 23 0,25-23-129,-24 25 129,24-25 129,-24 25 0,-1-25-129,25 24 129,-22-24 0,22 24 129,-25 0 0,25-24-129,0 24 129,-24-24 0,24 24-129,0-1-129,-24-23 129,24 24-129,0-24-129,0 0 129,-25 24 0,25-24-258,0 24-129,0-24-774,0 0-2193,-22 0-129,22 0-387,-24 0 258</inkml:trace>
+</inkml:ink>
+</file>
+
+<file path=word/ink/ink19.xml><?xml version="1.0" encoding="utf-8"?>
+<inkml:ink xmlns:inkml="http://www.w3.org/2003/InkML">
+  <inkml:definitions>
+    <inkml:context xml:id="ctx0">
+      <inkml:inkSource xml:id="inkSrc0">
+        <inkml:traceFormat>
+          <inkml:channel name="X" type="integer" max="32767" units="in"/>
+          <inkml:channel name="Y" type="integer" max="32767" units="in"/>
+          <inkml:channel name="F" type="integer" max="32767" units="dev"/>
+        </inkml:traceFormat>
+        <inkml:channelProperties>
+          <inkml:channelProperty channel="X" name="resolution" value="3971.75757" units="1/in"/>
+          <inkml:channelProperty channel="Y" name="resolution" value="5295.24854" units="1/in"/>
+          <inkml:channelProperty channel="F" name="resolution" value="0" units="1/dev"/>
+        </inkml:channelProperties>
+      </inkml:inkSource>
+      <inkml:timestamp xml:id="ts0" timeString="2014-11-05T03:27:08.410"/>
+    </inkml:context>
+    <inkml:brush xml:id="br0">
+      <inkml:brushProperty name="width" value="0.04667" units="cm"/>
+      <inkml:brushProperty name="height" value="0.04667" units="cm"/>
+      <inkml:brushProperty name="fitToCurve" value="1"/>
+    </inkml:brush>
+  </inkml:definitions>
+  <inkml:trace contextRef="#ctx0" brushRef="#br0">1677 4007 129,'0'0'516,"0"0"-129,0 0 258,0 0 0,0 0 129,0 0 0,0 0 0,-24-24-129,24 24 387,0-24 0,-25 24 0,25-23-129,0-2 0,-24 2 0,24 23 129,-24-24-129,24 0-129,-23 0 0,23 0 0,0 0-129,-24-2 0,24 26-129,-24-23 129,24 0-258,-25-2 387,25 1-387,0 0 0,-24 0 0,24-24 129,-22 24-129,-3 0 0,25 0 129,-24 0-129,24 0-129,-24 1-129,24-25 0,-25 24-258,3 0 258,22-24-129,-25 0 0,25-1 0,-24 3-129,24-3 258,-24 1-129,24-1 0,-25 2-129,25-1 0,-24 0 129,24 24-129,0 0 0,-22-24-129,22 24 258,0-24-129,0 25-129,-25-2 258,25-23-129,0 24 258,0-24-129,0 24 0,0-24 0,0 24 0,-24 0 258,24 0-258,0 1 129,0-1-129,0 0 0,0 0 129,0 0 0,0 24-129,-24-24 0,24-1 129,0 0-129,-25 2 0,25 0 0,0-2 0,-22 1-129,22-24 0,-25 24 129,25 0-129,-24-24 0,24 24 129,-24 0 0,24 1-258,-25-1 258,25 0 0,-22 0 258,22 0-258,-24 0 129,24 24-129,-25-24 0,25 0 129,0 24-129,-24-24 0,0 0 0,24 24 0,-23-24 0,23-1 0,-24 2 0,24 0 0,-25-2 0,25-23 129,-24 24-129,24-1 0,0 1 0,-24 24 0,24-23 0,0-1 129,-23 24 0,23-24-129,-24 0 0,24 24 0,0-24 0,-24 0 0,24 24 129,-25-24-129,25 0 0,-24 0 129,24 24-129,-23-24 129,23 24 0,0-24-129,-24 24 129,24-25-258,-24 25 129,24-23-129,-25 23 129,25-23-129,-24-2 0,24 1 0,-22 0 129,22-24 0,0 24 0,-25 0 0,25 0-129,0 0 129,-24 0 0,24 0 0,0 0-129,0 1 129,0-2 0,0 2 0,0 23 0,0-24 0,0 0 0,0 24 0,0 0 0,0 0 129,0-26 0,0 26-129,0-23 129,0 23-258,-24-23 258,24 23-129,0-25 129,-25 25-129,25-24 0,0 24 0,0-24 0,-22 0 129,22 24-129,0 0 0,0 0 0,0-24 0,0 24 0,-24 0 129,24 0-129,0-24-129,0 24 258,0 0-129,0 0 129,-25-24-129,25 24 129,0-24-129,0 24 129,0 0-129,0 0 129,-24-24-129,24 24 0,-24 0 0,24 0 0,0 0 0,0 0-129,-25-24 129,25 24 0,0-24-129,0 24 129,-22 0 0,22 0 0,0-24 0,0 24 0,-25-23 0,25 23 0,0 0 0,0 0 0,0 0 0,0-25-129,0 25 129,-24-24 0,24 24-129,0-23 129,0 23 0,-24-24 0,24 24 0,0 0 129,0 0-129,0-24 0,0 24 129,0 0-129,0 0-129,0 0 129,0 0 0,0 0 0,0-24-129,0 24 129,-25 0-129,25 0 129,0-24 129,0 24-129,0 0 0,0 0 0,0 0 0,0 0 0,0 0-129,0 0 0,0-24 129,0 24-129,0 0 0,0 0-129,0 0 129,0 0 129,-22-25 0,22 25 0,0-23 0,0 23 0,0 0 0,0 0 129,0 0-258,0 0 129,0 0 0,0 0 0,0 0-129,0 0 0,0 0-129,0 0 258,0 0 0,0-23-129,0 23 129,-24 0 0,24 0 0,0 0 0,0-25 0,0 25 0,0 0 0,0 0 0,0 0 0,0 0-129,0 0 0,0 0 0,0 0 129,0 0 0,0 0-129,0 0 129,0 0 0,0 0 0,0 0 129,0 0-258,0 0 129,0 0 0,0 0 0,0 0 0,0 0 0,0 0-129,0 0 129,0 0 0,0 0-129,0 0 129,0 0 0,0 0 129,0 0-129,0 0 0,0 0 0,0 0 0,24 0 129,-24 0-129,0 0 0,0 0-129,22 25 129,3-25 0,-25 0 0,24 23-129,-24-23 129,24 0 0,1 23 0,-25-23 0,22 0 0,-22 0 0,25 25 0,-1-25 0,-24 0 0,24 0 0,-24 24-129,0-24 129,25 0 0,-25 0-129,24 24 0,-24-24 129,0 0-129,0 0 129,22 24-129,-22-24 129,0 0 0,0 0 0,0 0 0,0 0 0,0 0 0,0 0 0,0 0 0,0 0 0,0 0 0,0 0 0,0 0 129,0 0-129,0 0 129,0 0-129,0 0 129,0 0 129,0 0-129,0 0 0,-22 0 0,22 0-129,0 0 129,0 0-129,-24 0 0,24-24 0,-25 24 0,25 0 0,-24-24 0,24 24-129,-24 0 129,24-24 0,-25 24 0,25-25-129,-22 25 129,22 0 0,-25-23 0,25 23 0,-24 0 0,24-23 0,0 23 0,-24 0 129,24 0-129,-25 0 0,25 0-129,0 0 129,0 0-129,-22 0 0,22 0 129,0 0-129,0 0 129,0 0-129,-24 0 129,24 0 0,0 0 0,0 0 0,0 0-129,0 0 129,0 0-129,0 0 0,0 0 129,0 0-129,0 0 0,0 0 0,0 0 129,0 0-129,0 0 0,0 0 129,0 0 0,0 0 0,0 0 0,0 0 0,0 0 0,0 0 0,0 23 0,0-23 129,0 23-129,-25-23 0,25 25 129,0-1 0,0-24-129,0 24 0,-24-24 0,24 0 0,0 24 0,0-24-129,0 24 129,0-24-258,0 0-258,0 0-645,0 0-903,0 0-1419,0 0-258,24 0-129,-24-24 0</inkml:trace>
+</inkml:ink>
+</file>
+
+<file path=word/ink/ink2.xml><?xml version="1.0" encoding="utf-8"?>
+<inkml:ink xmlns:inkml="http://www.w3.org/2003/InkML">
+  <inkml:definitions>
+    <inkml:context xml:id="ctx0">
+      <inkml:inkSource xml:id="inkSrc0">
+        <inkml:traceFormat>
+          <inkml:channel name="X" type="integer" max="32767" units="in"/>
+          <inkml:channel name="Y" type="integer" max="32767" units="in"/>
+          <inkml:channel name="F" type="integer" max="32767" units="dev"/>
+        </inkml:traceFormat>
+        <inkml:channelProperties>
+          <inkml:channelProperty channel="X" name="resolution" value="3971.75757" units="1/in"/>
+          <inkml:channelProperty channel="Y" name="resolution" value="5295.24854" units="1/in"/>
+          <inkml:channelProperty channel="F" name="resolution" value="0" units="1/dev"/>
+        </inkml:channelProperties>
+      </inkml:inkSource>
+      <inkml:timestamp xml:id="ts0" timeString="2014-11-05T03:28:10.744"/>
+    </inkml:context>
+    <inkml:brush xml:id="br0">
+      <inkml:brushProperty name="width" value="0.04667" units="cm"/>
+      <inkml:brushProperty name="height" value="0.04667" units="cm"/>
+      <inkml:brushProperty name="fitToCurve" value="1"/>
+    </inkml:brush>
+  </inkml:definitions>
+  <inkml:trace contextRef="#ctx0" brushRef="#br0">310 13 4644,'0'0'3999,"0"24"-129,-22-24-903,22 0-1548,-25 0-516,25 25-129,-24-25-129,0 0-129,-1 23-258,3-23 0,-3 23-129,1-23 129,0 25 0,-1-25 0,3 24-258,-2-1 129,24-23-258,-25 24-129,25-24-129,0 24 0,0-24 0,0 0 0,25 24 129,-25-24-129,24 0 129,-2 0 0,3 0 258,23 0 0,-23 0 0,-3 0 0,3 0 258,-1 0-258,0 0 0,1 0 258,-25 0-258,22 0 129,2 24 0,-24-24 129,0 24-258,25-24 258,-25 24-129,0 0 0,0 1 0,0-2-129,-25 25 129,25-24-129,-24 0 129,24 0-129,-22 1 129,-3-2-129,1-23 0,0 23 129,24-23 0,-25 25 0,3-25 129,-3 24 0,1-24-129,24 0 258,0 0 0,-24-24-129,24 24 0,0-25 129,0 2 0,0 0 129,24-26-258,-24 25 0,24-25 0,1 3 0,-3-3-258,3 1 0,-1-24 0,0 48-129,1-23 129,-3 22 129,-22-21-129,24 21-129,-24 1 0,0 24-258,0-24-258,0 24-1032,0 0-2580,25 0-129,-25 0-258,0 0-129</inkml:trace>
+</inkml:ink>
+</file>
+
+<file path=word/ink/ink20.xml><?xml version="1.0" encoding="utf-8"?>
+<inkml:ink xmlns:inkml="http://www.w3.org/2003/InkML">
+  <inkml:definitions>
+    <inkml:context xml:id="ctx0">
+      <inkml:inkSource xml:id="inkSrc0">
+        <inkml:traceFormat>
+          <inkml:channel name="X" type="integer" max="32767" units="in"/>
+          <inkml:channel name="Y" type="integer" max="32767" units="in"/>
+          <inkml:channel name="F" type="integer" max="32767" units="dev"/>
+        </inkml:traceFormat>
+        <inkml:channelProperties>
+          <inkml:channelProperty channel="X" name="resolution" value="3971.75757" units="1/in"/>
+          <inkml:channelProperty channel="Y" name="resolution" value="5295.24854" units="1/in"/>
+          <inkml:channelProperty channel="F" name="resolution" value="0" units="1/dev"/>
+        </inkml:channelProperties>
+      </inkml:inkSource>
+      <inkml:timestamp xml:id="ts0" timeString="2014-11-05T03:26:08.185"/>
+    </inkml:context>
+    <inkml:brush xml:id="br0">
+      <inkml:brushProperty name="width" value="0.04667" units="cm"/>
+      <inkml:brushProperty name="height" value="0.04667" units="cm"/>
+      <inkml:brushProperty name="fitToCurve" value="1"/>
+    </inkml:brush>
+  </inkml:definitions>
+  <inkml:trace contextRef="#ctx0" brushRef="#br0">0 22 1677,'25'0'3096,"-25"0"258,0 0-1161,0 0-645,0-24-129,0 24-129,0 0-258,0 0-129,0 0-258,0 0 0,0 0 0,0 0-258,0 0-129,0 24-129,0 0 129,0-24-129,24 24 129,-24 0 0,0 0-129,22 24 0,-22-24 129,0-1-129,25 26-129,-25-26 129,0 25-129,24-24-129,-24 0-129,0 0-258,24 1-1032,-24-25-2193,0 0-129,0 0-258,0 0-129</inkml:trace>
+</inkml:ink>
+</file>
+
+<file path=word/ink/ink21.xml><?xml version="1.0" encoding="utf-8"?>
+<inkml:ink xmlns:inkml="http://www.w3.org/2003/InkML">
+  <inkml:definitions>
+    <inkml:context xml:id="ctx0">
+      <inkml:inkSource xml:id="inkSrc0">
+        <inkml:traceFormat>
+          <inkml:channel name="X" type="integer" max="32767" units="in"/>
+          <inkml:channel name="Y" type="integer" max="32767" units="in"/>
+          <inkml:channel name="F" type="integer" max="32767" units="dev"/>
+        </inkml:traceFormat>
+        <inkml:channelProperties>
+          <inkml:channelProperty channel="X" name="resolution" value="3971.75757" units="1/in"/>
+          <inkml:channelProperty channel="Y" name="resolution" value="5295.24854" units="1/in"/>
+          <inkml:channelProperty channel="F" name="resolution" value="0" units="1/dev"/>
+        </inkml:channelProperties>
+      </inkml:inkSource>
+      <inkml:timestamp xml:id="ts0" timeString="2014-11-05T03:26:07.810"/>
+    </inkml:context>
+    <inkml:brush xml:id="br0">
+      <inkml:brushProperty name="width" value="0.04667" units="cm"/>
+      <inkml:brushProperty name="height" value="0.04667" units="cm"/>
+      <inkml:brushProperty name="fitToCurve" value="1"/>
+    </inkml:brush>
+  </inkml:definitions>
+  <inkml:trace contextRef="#ctx0" brushRef="#br0">54 48 903,'0'0'2193,"0"0"-129,0 0-258,0-24-258,0 24-129,0 0-258,0 0 0,0 0-129,0 0-258,0 0 0,0 0 129,0 0 0,0 0-387,0 0 0,0-24-129,0 24 0,0 0-258,0 0 0,0 0 0,0 0 129,0 0 0,0 0 0,0 0 129,0 0-129,0 24 129,0-24 0,-24 24-258,24-24 0,0 23-129,0-23 0,0 24-129,0 0 129,0-24-129,-25 25 0,25-25 0,0 23-129,0 0 258,0-23-258,0 0 0,0 0 0,25 25 129,-25-25 0,0 24 0,24-24 0,-24 0 129,24 0 0,-24 0 0,22 0 129,-22 0-129,25 0 129,-1 0 0,-24-24-129,24 24 129,1 0-129,-25 0 0,22 0 0,2-25 129,-24 25-129,24 0 0,-24 0 129,25 0-129,-25-23 0,24 23-258,-24 0-258,22 0-903,-22 0-1290,0 0-1161,0 0 0,0 0 0</inkml:trace>
+</inkml:ink>
+</file>
+
+<file path=word/ink/ink22.xml><?xml version="1.0" encoding="utf-8"?>
+<inkml:ink xmlns:inkml="http://www.w3.org/2003/InkML">
+  <inkml:definitions>
+    <inkml:context xml:id="ctx0">
+      <inkml:inkSource xml:id="inkSrc0">
+        <inkml:traceFormat>
+          <inkml:channel name="X" type="integer" max="32767" units="in"/>
+          <inkml:channel name="Y" type="integer" max="32767" units="in"/>
+          <inkml:channel name="F" type="integer" max="32767" units="dev"/>
+        </inkml:traceFormat>
+        <inkml:channelProperties>
+          <inkml:channelProperty channel="X" name="resolution" value="3971.75757" units="1/in"/>
+          <inkml:channelProperty channel="Y" name="resolution" value="5295.24854" units="1/in"/>
+          <inkml:channelProperty channel="F" name="resolution" value="0" units="1/dev"/>
+        </inkml:channelProperties>
+      </inkml:inkSource>
+      <inkml:timestamp xml:id="ts0" timeString="2014-11-05T03:26:06.404"/>
+    </inkml:context>
+    <inkml:brush xml:id="br0">
+      <inkml:brushProperty name="width" value="0.04667" units="cm"/>
+      <inkml:brushProperty name="height" value="0.04667" units="cm"/>
+      <inkml:brushProperty name="fitToCurve" value="1"/>
+    </inkml:brush>
+  </inkml:definitions>
+  <inkml:trace contextRef="#ctx0" brushRef="#br0">-11 72 1,'0'0'1676,"0"0"-1160,0-24-516,0 24 129,0 0 129,0 0 387,0 0 258,0 0 129,0 0 258,0 0 258,0 0-258,0 0-258,0 0-129,0 0-258,0 0-258,0 0-129,0 0-258,25 0-129,-25 0 129,24-24 0,-24 24 0,24 0-129,0-24 129,-1 24 0,-23 0 0,24 0 0,0 0 258,-24 0 129,24 0 0,-24 0-129,0 0 129,0 24-129,0 0 129,0-24-129,-24 24 0,24 0-129,0-1-129,-24-23 0,24 25 0,0-25-387,-24 0 0,24 0 129,0 0-129,24 0-258,-24 0 0,24 0 0,0 0 129,0 0 258,0 0 258,-1 0 0,1 0 129,0 0 129,-24 23 258,24-23 0,-24 0 0,0 23-129,0 2 129,0-25-258,0 24-129,0-24 0,0 24 129,0 0 129,0 0 129,-24 0-129,0-24 258,0 24-129,24-1 129,-23-23 129,-1 25-258,0-2 0,0-23 0,0 0-129,0 23-129,1-23-129,23 0-258,0 0-516,-24 0-903,24 0-2193,0 0-129,0-23-387,0 23 0</inkml:trace>
+</inkml:ink>
+</file>
+
+<file path=word/ink/ink23.xml><?xml version="1.0" encoding="utf-8"?>
+<inkml:ink xmlns:inkml="http://www.w3.org/2003/InkML">
+  <inkml:definitions>
+    <inkml:context xml:id="ctx0">
+      <inkml:inkSource xml:id="inkSrc0">
+        <inkml:traceFormat>
+          <inkml:channel name="X" type="integer" max="32767" units="in"/>
+          <inkml:channel name="Y" type="integer" max="32767" units="in"/>
+          <inkml:channel name="F" type="integer" max="32767" units="dev"/>
+        </inkml:traceFormat>
+        <inkml:channelProperties>
+          <inkml:channelProperty channel="X" name="resolution" value="3971.75757" units="1/in"/>
+          <inkml:channelProperty channel="Y" name="resolution" value="5295.24854" units="1/in"/>
+          <inkml:channelProperty channel="F" name="resolution" value="0" units="1/dev"/>
+        </inkml:channelProperties>
+      </inkml:inkSource>
+      <inkml:timestamp xml:id="ts0" timeString="2014-11-05T03:26:04.797"/>
+    </inkml:context>
+    <inkml:brush xml:id="br0">
+      <inkml:brushProperty name="width" value="0.04667" units="cm"/>
+      <inkml:brushProperty name="height" value="0.04667" units="cm"/>
+      <inkml:brushProperty name="fitToCurve" value="1"/>
+    </inkml:brush>
+  </inkml:definitions>
+  <inkml:trace contextRef="#ctx0" brushRef="#br0">792 1559 1161,'0'0'1935,"0"0"-129,0 0 258,0 0-129,0 0-387,0 0 129,0 0-387,0 0-129,0 0-258,0 0 129,0 0-387,0-24 0,-24 24 0,24-24-129,0 0-129,0 24 0,-24-24 0,24 0 0,0 0 0,-25-1 0,25 2-129,0 0 258,-24-2 0,24 1-129,0 0 129,-23 24-129,23-24-129,-24 24 387,24-24-258,0 0-258,-24 24 0,24-24 0,-25 0 0,25 0 129,0 24-129,-24-23 129,24-2-129,-22 2 0,22 23 129,-25-24-129,25 0-129,0 24 0,-24-24 0,24 0 0,-24 0 0,24-2-129,-25 3 129,25 0 0,0-2 0,0 1-129,-22 0 129,22 0 129,0 0-129,0 0 0,-24 0 129,24 0-129,0 0 129,0 0 0,-25 0-129,25 1 0,0 23 0,0-24 129,0 0-129,-24 0-129,24 0 129,0 24 0,0-24 0,-24 0 0,24 24 0,0-24-129,0 0 129,-25 24 129,25-24-258,0 24 129,0-25-129,-22 2 129,22 23 129,0-23-129,0 23-129,0 0 129,-25-25 129,25 25-129,0 0-129,0 0 129,0-24 0,0 24 0,-24-24 0,24 24 0,0 0 0,0-24 0,0 24 0,-24-24 0,24 24 0,-25 0 0,25 0 0,0-25 0,0 25 0,-22-24 0,22 24 129,0 0-129,0 0 129,-24-23-129,24 23-129,0 0 129,0 0 129,-25-24-129,25 24-129,0 0 0,0 0 129,-24-24 0,24 24 0,0 0 0,0 0-129,0-24 258,0 24-129,-24 0 129,24 0-258,-23 0 129,23 0 0,0 0-129,0 0 129,0 0 0,0 0-129,0 0 0,-24-24 129,24 24-129,0 0 129,0 0-129,0 0 0,0 0 0,0 0 0,0 0 129,0 0-129,0 0 0,24 24 0,-24-24 258,0 0-129,23 0 0,1 24 0,-24-24 0,24 24 0,1 0 0,-25-1 0,24-23-129,-2 24 0,3 1 129,-1-1-129,-24 0 129,24 0 0,1-24 0,-25 24 0,0-24 129,22 0 0,-22 0-129,0 25 129,0-25 0,0 0 0,0 0 129,0 0 0,0 0 0,0 0-129,0 0 258,0 0-129,0 0-129,0 0 0,-22-25 0,22 25 0,-25 0-129,25-24 0,-24 24 0,24-24 129,-24 24-129,-1 0 0,25-24 0,-22 24 0,22-24 0,-24 24 0,-1-25 0,25 25-129,-24-24 129,24 24 0,0-23 0,0 23-129,-24-24 129,24 24 0,-23 0 0,23 0 0,0 0 0,0 0 0,0 0 129,-24-24-129,24 24 0,0 0-129,0 0 129,0 0 129,0 0-129,0 0-129,0 0 0,0 0 129,0 0 0,0 0 0,0 24-129,0-24 0,0 24 129,0-24 0,0 23 0,0 1-129,0 25 129,0-25 0,0 0 129,0 25-258,0-26-258,-25 0-129,25 26-645,0-25-1548,0-24-1419,0 24-258,0-24-258,0 0-129</inkml:trace>
+</inkml:ink>
+</file>
+
+<file path=word/ink/ink24.xml><?xml version="1.0" encoding="utf-8"?>
+<inkml:ink xmlns:inkml="http://www.w3.org/2003/InkML">
+  <inkml:definitions>
+    <inkml:context xml:id="ctx0">
+      <inkml:inkSource xml:id="inkSrc0">
+        <inkml:traceFormat>
+          <inkml:channel name="X" type="integer" max="32767" units="in"/>
+          <inkml:channel name="Y" type="integer" max="32767" units="in"/>
+          <inkml:channel name="F" type="integer" max="32767" units="dev"/>
+        </inkml:traceFormat>
+        <inkml:channelProperties>
+          <inkml:channelProperty channel="X" name="resolution" value="3971.75757" units="1/in"/>
+          <inkml:channelProperty channel="Y" name="resolution" value="5295.24854" units="1/in"/>
+          <inkml:channelProperty channel="F" name="resolution" value="0" units="1/dev"/>
+        </inkml:channelProperties>
+      </inkml:inkSource>
+      <inkml:timestamp xml:id="ts0" timeString="2014-11-05T03:25:49.053"/>
+    </inkml:context>
+    <inkml:brush xml:id="br0">
+      <inkml:brushProperty name="width" value="0.04667" units="cm"/>
+      <inkml:brushProperty name="height" value="0.04667" units="cm"/>
+      <inkml:brushProperty name="fitToCurve" value="1"/>
+    </inkml:brush>
+  </inkml:definitions>
+  <inkml:trace contextRef="#ctx0" brushRef="#br0">-1 264 903,'0'0'1032,"0"0"258,0 0-258,0 0 0,0 0 0,0 0-129,0 0-387,0 0 129,0 0-129,0 0-129,0 0-129,0-23 129,0 23-258,23 0 0,-23-25 0,24 25 258,-24-24-258,24 0 129,-24 24 0,25-23 129,-1-3-129,-24 3 0,22 0-129,3 23 0,-1-25 258,0 1-258,1 24-129,-25-24 129,22 24 0,2 0 0,-24 0 0,25 0 129,-25 0-129,0 0 258,24 0-129,-24 0 258,0 24-258,0-24 129,0 24-129,0-24 0,0 25 129,0-2-387,0-23 129,-24 23 129,24 3 0,-25-3-129,25 1 0,-24 0 0,24 1 0,0-25 0,-22 23-129,22 0 0,0-23 129,-25 25-129,25-25 129,0 0-258,0 24 129,-24-24 129,24 24-129,0-24 258,0 0-516,0 24 258,0 0 0,-24-24 258,24 24-258,0-24 0,0 24 0,-25 0 129,25-24 0,0 23 0,-22 1 0,22-24 0,0 25 0,-24-25 0,24 23 0,0-23 0,0 0 0,-25 23 0,25-23 0,0 0-129,0 25 129,0-25-129,0 0 0,0 0 0,0 0 0,0 0 0,-24 0 0,24 0-129,0 24 129,0-24 0,0 0 0,0 0 0,0 24 129,0-24-129,0 0 129,24 0 0,-24 0 0,0 0 129,0 24 0,0-24 0,25 0 129,-25 0 129,0 0-129,24 0 129,-2 0-129,3 0 129,-25 0-129,24 0 0,0 0-129,1 0 0,-3 0 0,2 0-129,1 0 129,-1 0-258,0 0 129,-2-24-129,-22 24-258,25 0-903,-25 0-2709,24-24 258,-24 24-516,0 0-387</inkml:trace>
+</inkml:ink>
+</file>
+
+<file path=word/ink/ink25.xml><?xml version="1.0" encoding="utf-8"?>
+<inkml:ink xmlns:inkml="http://www.w3.org/2003/InkML">
+  <inkml:definitions>
+    <inkml:context xml:id="ctx0">
+      <inkml:inkSource xml:id="inkSrc0">
+        <inkml:traceFormat>
+          <inkml:channel name="X" type="integer" max="32767" units="in"/>
+          <inkml:channel name="Y" type="integer" max="32767" units="in"/>
+          <inkml:channel name="F" type="integer" max="32767" units="dev"/>
+        </inkml:traceFormat>
+        <inkml:channelProperties>
+          <inkml:channelProperty channel="X" name="resolution" value="3971.75757" units="1/in"/>
+          <inkml:channelProperty channel="Y" name="resolution" value="5295.24854" units="1/in"/>
+          <inkml:channelProperty channel="F" name="resolution" value="0" units="1/dev"/>
+        </inkml:channelProperties>
+      </inkml:inkSource>
+      <inkml:timestamp xml:id="ts0" timeString="2014-11-05T03:25:35.032"/>
+    </inkml:context>
+    <inkml:brush xml:id="br0">
+      <inkml:brushProperty name="width" value="0.04667" units="cm"/>
+      <inkml:brushProperty name="height" value="0.04667" units="cm"/>
+      <inkml:brushProperty name="fitToCurve" value="1"/>
+    </inkml:brush>
+  </inkml:definitions>
+  <inkml:trace contextRef="#ctx0" brushRef="#br0">0 96 3225,'0'0'2709,"0"0"387,24 0-387,-24 0-1161,0 0-1290,25 0 129,-25-23-258,24 23 0,-2-24 129,-22 24 0,24-24 129,1 24 0,-1 0-129,-24-26 0,24 26 258,-1 0 0,-23 0 0,24 0-129,-24 0 129,0 26-129,0-2 0,0 0-129,-24-1 0,24 2-258,-23 21 0,-1-21 129,0 23-258,-1-24 0,25 0 0,-24 0-387,24 0-258,0-24-129,0 0 129,0 0-258,0 0 129,24 0 129,1 0 0,-1 0 258,0 0 387,-24 0 129,23 0 129,1 0 129,0 0 0,0 0 129,-24 0 258,25 0-129,-25 24 129,0 0 0,0-24 129,0 23 0,0 2-129,-25-2 129,25 0-129,-24 2-129,0-1 129,24-24-129,-24 24-129,1-24 0,23 0-129,-24 0-258,24 0-129,-24 0-258,24 0 129,0 0-129,0 0 0,-25 0 0,25 0-129,-24 0 129,24 0-387,0 0-516,0 0-1548,0 0-516,0 0-129,0 0-129</inkml:trace>
+</inkml:ink>
+</file>
+
+<file path=word/ink/ink26.xml><?xml version="1.0" encoding="utf-8"?>
+<inkml:ink xmlns:inkml="http://www.w3.org/2003/InkML">
+  <inkml:definitions>
+    <inkml:context xml:id="ctx0">
+      <inkml:inkSource xml:id="inkSrc0">
+        <inkml:traceFormat>
+          <inkml:channel name="X" type="integer" max="32767" units="in"/>
+          <inkml:channel name="Y" type="integer" max="32767" units="in"/>
+          <inkml:channel name="F" type="integer" max="32767" units="dev"/>
+        </inkml:traceFormat>
+        <inkml:channelProperties>
+          <inkml:channelProperty channel="X" name="resolution" value="3971.75757" units="1/in"/>
+          <inkml:channelProperty channel="Y" name="resolution" value="5295.24854" units="1/in"/>
+          <inkml:channelProperty channel="F" name="resolution" value="0" units="1/dev"/>
+        </inkml:channelProperties>
+      </inkml:inkSource>
+      <inkml:timestamp xml:id="ts0" timeString="2014-11-05T03:25:22.687"/>
+    </inkml:context>
+    <inkml:brush xml:id="br0">
+      <inkml:brushProperty name="width" value="0.04667" units="cm"/>
+      <inkml:brushProperty name="height" value="0.04667" units="cm"/>
+      <inkml:brushProperty name="fitToCurve" value="1"/>
+    </inkml:brush>
+  </inkml:definitions>
+  <inkml:trace contextRef="#ctx0" brushRef="#br0">358-1 129,'0'0'903,"0"0"0,0 0 258,0 0-129,0 0 0,0 0 129,0 0 0,0 0-258,0 0 0,0 0-129,0 0 129,0 0-387,-24 0 0,24 0-258,0 0-129,0 24-129,0-24 0,0 0 0,0 0 0,-23 24 0,23-24 0,0 24 0,-24 0-129,24-24 258,0 24-129,-24 0 0,24 0 129,-24 0 129,24-24-129,0 24 0,-24 1 129,24-2-129,-25 0 258,25 3-387,-22-26 129,22 24-129,-24 0 0,24-1 0,-25 2 0,25-25 0,0 23 0,-24 1-129,24-24 129,0 24 0,0-24 0,-24 24 0,24-24-258,0 0 258,0 24 0,0-24 0,0 0-129,0 0 129,0 24 0,0 0-129,0-24 129,0 24 0,0-24 0,0 24 0,0-24 0,24 24-129,-24-24 129,0 24 0,0-24 0,0 24 0,0-24 0,0 0-129,24 25 0,-24-25 129,0 0-129,0 0 129,25 23-258,-25-23 258,0 0 0,0 0 0,24 0-129,-24 0 129,22 0 0,-22 0 0,0 23 129,0-23-258,25 0 129,-25 0 129,0 0-129,0 0 0,24 0 0,-24 0 0,0 0 0,0 0 0,24 0 0,-24 0 0,0 0 0,0 0 0,24 0 0,-24 0 0,24 0 0,-24 0 0,0 0 258,0 0-258,23 0 0,-23 0 0,0 0 0,0 0 0,0 0 0,0 0 0,0 0 0,0 0 129,0 0-129,0 0 0,0 0 0,0 0 0,0 0 129,0 0 129,0 0 0,0 0 258,0 0-129,0 0 0,0 0 258,0 25-258,0-25 0,0 0 0,0 0-258,-23 24 0,23-24-129,0 24 129,-24-24-129,24 24 129,-24-24-129,24 0 258,0 24-258,0-24 258,-24 0-258,24 0 258,-24 24-258,24-24 129,0 0 0,0 0-129,0 0-129,-25 24 129,25-24 0,0 0 0,0 0 0,0 0 0,0 0 0,0 0 0,0 0 0,0 0-129,0 0 129,0 0 0,0 0 0,0 0-129,0 0 129,0 0-129,0 0 129,0 0 0,0 0 0,-22 0 0,22 0-129,0 0 129,0 0-129,0 0 129,0 0-258,0 0 129,0 0 129,0 0-129,0 0 0,22 24 0,-22-24 0,0 0 129,0 0 0,25 0 0,-25 0-258,24 0 258,-24 0 0,0 0 0,0 0 0,24 0 0,-24 0-129,0 0 129,0 0 129,24 0-129,-24 0 0,0 0 0,0 24 258,0-24-258,0 0 129,0 0-129,0 0 0,24 0 129,-24 0-129,0 0 0,0 0 129,0 0-129,0 0 0,0 0 0,0 0 0,0 0 0,0 0 0,0 0-129,0 0 129,0 0-129,0 0 129,0 0 0,0 0 0,0 0 129,0 0-129,0 0 258,0 0-129,0 0 0,0 24 0,0-24 129,-24 24-129,24-24 0,0 0-129,-24 23 129,24-23-129,0 24 0,-24-24 0,24 25 0,0-1 0,-24-24 0,24 24 0,-25-24 0,25 24 0,-22 1 0,22-2-129,-24-23 129,24 23 0,0 2 0,-25-25 0,25 24-129,0 0 129,-24-24 0,24 24-129,0 0 129,0-24 129,-24 24-129,24 0 0,0 0 0,0 0 0,0 0 0,-22 0 129,22-1-129,0 1 0,-25 0 129,25 0-129,0 0 129,0 0-129,-24 0 0,24 0 0,0 0 258,0 0-258,0 1 0,0-25-258,0 23 258,0 0 0,0-23 0,0 25 0,0 0 0,0-25-129,0 0 129,24 24 0,-24-24 129,0 0-129,0 0 0,0 24 0,0-24 0,25 24 0,-25-24 0,0 24 0,0-24 0,22 24 0,-22-24 0,0 23 0,0-23 0,24 24 0,-24-24 0,0 24 0,24-24 0,-24 24 0,0-24 0,0 24 0,25 0 0,-25-24 0,0 24 0,24-24 258,-24 24-258,0-24 0,22 24 129,-22-24-129,0 0 0,0 0 129,0 24-129,0-24 0,0 0 129,25 0-129,-25 0 0,0 0 0,24 25 0,-24-25 129,0 0-129,0 0 129,24 0-129,-24 0 129,0 0-129,0 0 129,24 0-129,-24 0 0,24 0 129,-24 0 0,0 23-129,23-23 258,-23 0-129,24 0 129,-24 0 0,24 0 0,-24 0-129,24 0 0,-24 0-129,0 0-387,0 0-2580,0 0-516,0 0-258,0 0-258</inkml:trace>
+</inkml:ink>
+</file>
+
+<file path=word/ink/ink27.xml><?xml version="1.0" encoding="utf-8"?>
+<inkml:ink xmlns:inkml="http://www.w3.org/2003/InkML">
+  <inkml:definitions>
+    <inkml:context xml:id="ctx0">
+      <inkml:inkSource xml:id="inkSrc0">
+        <inkml:traceFormat>
+          <inkml:channel name="X" type="integer" max="32767" units="in"/>
+          <inkml:channel name="Y" type="integer" max="32767" units="in"/>
+          <inkml:channel name="F" type="integer" max="32767" units="dev"/>
+        </inkml:traceFormat>
+        <inkml:channelProperties>
+          <inkml:channelProperty channel="X" name="resolution" value="3971.75757" units="1/in"/>
+          <inkml:channelProperty channel="Y" name="resolution" value="5295.24854" units="1/in"/>
+          <inkml:channelProperty channel="F" name="resolution" value="0" units="1/dev"/>
+        </inkml:channelProperties>
+      </inkml:inkSource>
+      <inkml:timestamp xml:id="ts0" timeString="2014-11-05T03:25:18.632"/>
+    </inkml:context>
+    <inkml:brush xml:id="br0">
+      <inkml:brushProperty name="width" value="0.04667" units="cm"/>
+      <inkml:brushProperty name="height" value="0.04667" units="cm"/>
+      <inkml:brushProperty name="fitToCurve" value="1"/>
+    </inkml:brush>
+  </inkml:definitions>
+  <inkml:trace contextRef="#ctx0" brushRef="#br0">-4 3596 774,'0'0'2193,"0"0"-516,0 0-387,0 0 129,0 0-387,0 0-129,0 0 0,0 0 0,0 0 129,0-24-258,0 24 258,0-23-258,0 23 129,0-25-387,25 2 258,-25 23-258,0-24-129,24 0-129,-24 0-129,24-24-129,-24 24 0,25 0 0,-3-24 258,3 23-258,-1-21 0,0 21 0,1-23 0,-25 0 129,22 24-129,2-24 129,1 0-258,-1 24 258,0-24-129,-1 0 0,1 24 129,-24-25-129,24 26 0,1-25 0,-1 25 129,-2-26-129,-22 25 129,25 1 0,-25-1 129,24 0 0,0-24 0,-24 23 0,25 2 0,-25 0 0,22-2-129,-22-23 0,25 24 0,-25 0 0,24-1-129,0-23 129,-24 25-129,0-2 129,25 2 0,-25-25-129,22 24 0,-22 0 0,24 0 258,-24 0-258,25-1 0,-25-21 129,0 21-129,24 1 129,-24 0 0,0 0 0,24 0-129,-24 0 129,25 0-129,-25 0 129,22 0-129,-22 0 0,24 0 129,1 0-129,-25-23 0,24 23 0,0 0 0,-24-26 0,23 27 0,-23 0 0,24-2 0,-24 1-129,24 0 129,-24 0-258,25 0 258,-25 0-258,24 0 258,-1 0-258,-23 0 258,24 0 0,0-23-258,-24 23 258,25 0 0,-25 0 258,24 0-258,-24 0 0,22 0 0,-22 24 0,25-24 0,-25 0 0,0 0 0,24 24 0,-24-25 0,0 2 0,24-2 0,-24 2 0,25 23 0,-25-23 0,22-2 0,-22 1 0,24 24-258,-24-24 258,0 0 0,25 24 0,-25-25 0,24 2 0,-24 0-129,24 23 129,-24-25-129,0 1 129,23 24 0,-23-24-129,0 24 129,0 0-129,24-24 129,-24 24 0,0-24 0,24 24-129,-24-24 129,0 24 0,25-24 0,-25 24 129,0-24-129,0 24 0,24 0 0,-24-24 129,0 24-129,0 0 0,23-24-129,-23-1 129,0 25 0,24-23 0,-24 23 0,0-23-129,24 23 129,-24-25 129,0 1-129,25 24 0,-25 0 0,0-24 0,0 24 0,24 0 0,-24 0 0,0-24 0,0 24 0,0-23 0,0 23 0,22 0 0,-22 0 0,0-24 0,0 24 0,25-24 0,-25 24 0,0 0 0,0 0 0,0-24 0,0 24 0,24 0 0,-24 0 0,0-25 129,0 25-129,0-23 0,0 23 0,24 0 0,-24 0 0,0 0 0,0-23 0,0 23 0,0 0 0,0 0 129,0 0-258,0 0 129,0 0 0,0 0 0,25-25 0,-25 25 0,0 0 0,0 0 0,0 0 0,0 0-129,0 0 129,0 0 0,0 0 0,0 0 0,24-24 0,-24 24-129,0 0 129,22-24 129,-22 24-129,0 0 0,0 0 0,25-24 0,-25 24 0,0 0 0,0 0 0,0 0 0,24 0 0,-24 0 0,0 0 0,0 0 0,0 0-129,0 0 129,0 0 129,0 0-129,0 0 0,0 0 0,0 0 0,0 0 129,0 0-129,0 0 0,0 0 0,0 0 129,0 0-129,0 0 0,0 0 0,0 0 0,0 0 0,0 0-129,0 0 129,0 0 0,0 0 0,0 0 0,0 0 129,0 0-258,0 0 129,0 0 129,0 0-258,0 0 129,0 0 0,0-24 0,0 24 0,0 0 0,0 0 0,0 0 0,0 0 0,0 0 0,0 0 129,0 0-258,0 0 129,0 0 0,0 0 0,24 0 0,-24 0 0,0 0-129,0 0 258,0 0-129,0 0 0,0 0 0,0 0 0,0 0 0,0 0 129,0 0-129,0 0 0,0 0 0,0 0 0,0 0 0,0 0 0,0 0 0,0 24 0,0-24 129,0 24-129,0 0 0,0-24 0,0 24 129,0 1-129,0-2 258,0 0-258,0 2 0,0-1 0,0-24 129,0 24-129,-24 0 0,24-24 0,0 23 0,0 1 0,0-24 0,0 24 0,0-24 0,0 0 129,-24 24-129,24-24 0,0 0 129,0 0 0,0 0-129,0 0 0,0 0-129,0 0 129,0 0 0,0 0 0,0 0-129,0 0 0,0 0 258,0 0-129,0 0 129,0-24-129,0 24 129,0 0 0,0-24-129,0 0 129,24 24-129,-24-23 0,0 23 129,0-24-129,0 24 0,0-24 129,0 24-129,0-24 129,0 24-129,0-25 0,0 25 0,0-23 0,0 23 0,0-23 0,0-2-129,0 25 129,0-24 0,0 24 0,0 0 0,0-24 0,0 24 0,0 0 129,0 0-129,0 0 129,0 0-129,0 0 129,0 0 0,0 0 0,0 0 0,0 0 0,0 0 129,0 0-129,0 0 0,0 0 129,0 0-258,0 0 129,-24 0-129,24 0 0,-25 0 0,25 24 0,-22-24 0,-2 0 129,-1 24 0,25-24 0,-24 0 0,0 25 0,-1-25-129,25 23 129,-22-23-258,-2 0-129,24 23-645,-25-23-2064,1 0-1032,24 0-258,-24 0-258,24 0-129</inkml:trace>
+</inkml:ink>
+</file>
+
+<file path=word/ink/ink28.xml><?xml version="1.0" encoding="utf-8"?>
+<inkml:ink xmlns:inkml="http://www.w3.org/2003/InkML">
+  <inkml:definitions>
+    <inkml:context xml:id="ctx0">
+      <inkml:inkSource xml:id="inkSrc0">
+        <inkml:traceFormat>
+          <inkml:channel name="X" type="integer" max="32767" units="in"/>
+          <inkml:channel name="Y" type="integer" max="32767" units="in"/>
+          <inkml:channel name="F" type="integer" max="32767" units="dev"/>
+        </inkml:traceFormat>
+        <inkml:channelProperties>
+          <inkml:channelProperty channel="X" name="resolution" value="3971.75757" units="1/in"/>
+          <inkml:channelProperty channel="Y" name="resolution" value="5295.24854" units="1/in"/>
+          <inkml:channelProperty channel="F" name="resolution" value="0" units="1/dev"/>
+        </inkml:channelProperties>
+      </inkml:inkSource>
+      <inkml:timestamp xml:id="ts0" timeString="2014-11-05T03:20:30.454"/>
+    </inkml:context>
+    <inkml:brush xml:id="br0">
+      <inkml:brushProperty name="width" value="0.04667" units="cm"/>
+      <inkml:brushProperty name="height" value="0.04667" units="cm"/>
+      <inkml:brushProperty name="fitToCurve" value="1"/>
+    </inkml:brush>
+  </inkml:definitions>
+  <inkml:trace contextRef="#ctx0" brushRef="#br0">24 0 516,'-24'0'258</inkml:trace>
+</inkml:ink>
+</file>
+
+<file path=word/ink/ink29.xml><?xml version="1.0" encoding="utf-8"?>
+<inkml:ink xmlns:inkml="http://www.w3.org/2003/InkML">
+  <inkml:definitions>
+    <inkml:context xml:id="ctx0">
+      <inkml:inkSource xml:id="inkSrc0">
+        <inkml:traceFormat>
+          <inkml:channel name="X" type="integer" max="32767" units="in"/>
+          <inkml:channel name="Y" type="integer" max="32767" units="in"/>
+          <inkml:channel name="F" type="integer" max="32767" units="dev"/>
+        </inkml:traceFormat>
+        <inkml:channelProperties>
+          <inkml:channelProperty channel="X" name="resolution" value="3971.75757" units="1/in"/>
+          <inkml:channelProperty channel="Y" name="resolution" value="5295.24854" units="1/in"/>
+          <inkml:channelProperty channel="F" name="resolution" value="0" units="1/dev"/>
+        </inkml:channelProperties>
+      </inkml:inkSource>
+      <inkml:timestamp xml:id="ts0" timeString="2014-11-05T03:20:24.039"/>
+    </inkml:context>
+    <inkml:brush xml:id="br0">
+      <inkml:brushProperty name="width" value="0.04667" units="cm"/>
+      <inkml:brushProperty name="height" value="0.04667" units="cm"/>
+      <inkml:brushProperty name="fitToCurve" value="1"/>
+    </inkml:brush>
+  </inkml:definitions>
+  <inkml:trace contextRef="#ctx0" brushRef="#br0">0 0 516,'0'0'1032,"0"0"129,0 0-258,0 0-516,0 0-516,0 0-516,0 0-774,0 0-386</inkml:trace>
+</inkml:ink>
+</file>
+
+<file path=word/ink/ink3.xml><?xml version="1.0" encoding="utf-8"?>
+<inkml:ink xmlns:inkml="http://www.w3.org/2003/InkML">
+  <inkml:definitions>
+    <inkml:context xml:id="ctx0">
+      <inkml:inkSource xml:id="inkSrc0">
+        <inkml:traceFormat>
+          <inkml:channel name="X" type="integer" max="32767" units="in"/>
+          <inkml:channel name="Y" type="integer" max="32767" units="in"/>
+          <inkml:channel name="F" type="integer" max="32767" units="dev"/>
+        </inkml:traceFormat>
+        <inkml:channelProperties>
+          <inkml:channelProperty channel="X" name="resolution" value="3971.75757" units="1/in"/>
+          <inkml:channelProperty channel="Y" name="resolution" value="5295.24854" units="1/in"/>
+          <inkml:channelProperty channel="F" name="resolution" value="0" units="1/dev"/>
+        </inkml:channelProperties>
+      </inkml:inkSource>
+      <inkml:timestamp xml:id="ts0" timeString="2014-11-05T03:28:09.839"/>
+    </inkml:context>
+    <inkml:brush xml:id="br0">
+      <inkml:brushProperty name="width" value="0.04667" units="cm"/>
+      <inkml:brushProperty name="height" value="0.04667" units="cm"/>
+      <inkml:brushProperty name="fitToCurve" value="1"/>
+    </inkml:brush>
+  </inkml:definitions>
+  <inkml:trace contextRef="#ctx0" brushRef="#br0">-6 49 1806,'0'24'2967,"0"-24"-258,0 0-1290,0 0-1161,0 0-129,0 0-129,0 0 0,0 0 258,0 0 387,0 0 129,0-24 258,0 24 0,25 0 0,-1-25-258,-24 25 0,24 0-387,-1-23 129,1 23-387,0 0 0,25 0-129,-27 0 129,-22 0 0,24 23 129,-24-23 129,0 25-129,0-1 258,0-1-129,0 1 0,0 0-129,-24-24-129,24 24 0,0-24-258,-22 24-129,22-24-129,0 0 129,22 0-258,-22 0 129,24-24 0,1 24 0,-1 0 0,0 0 258,-1 0-258,1 0 258,0 0 0,1 0 129,-25 24 129,24-24 387,-24 24-129,0-24 129,0 24-129,0-24 258,0 24 0,-24 0-258,24-1 0,-25 0 0,1 27 0,0-26-129,1-1 129,-25 2 0,23-2 0,1 0-129,-23 2-129,23-25-258,24 24-645,-24-24-774,0 0-2193,24-24-258,0 24-129,0-25-516</inkml:trace>
+</inkml:ink>
+</file>
+
+<file path=word/ink/ink4.xml><?xml version="1.0" encoding="utf-8"?>
+<inkml:ink xmlns:inkml="http://www.w3.org/2003/InkML">
+  <inkml:definitions>
+    <inkml:context xml:id="ctx0">
+      <inkml:inkSource xml:id="inkSrc0">
+        <inkml:traceFormat>
+          <inkml:channel name="X" type="integer" max="32767" units="in"/>
+          <inkml:channel name="Y" type="integer" max="32767" units="in"/>
+          <inkml:channel name="F" type="integer" max="32767" units="dev"/>
+        </inkml:traceFormat>
+        <inkml:channelProperties>
+          <inkml:channelProperty channel="X" name="resolution" value="3971.75757" units="1/in"/>
+          <inkml:channelProperty channel="Y" name="resolution" value="5295.24854" units="1/in"/>
+          <inkml:channelProperty channel="F" name="resolution" value="0" units="1/dev"/>
+        </inkml:channelProperties>
+      </inkml:inkSource>
+      <inkml:timestamp xml:id="ts0" timeString="2014-11-05T03:28:07.596"/>
+    </inkml:context>
+    <inkml:brush xml:id="br0">
+      <inkml:brushProperty name="width" value="0.04667" units="cm"/>
+      <inkml:brushProperty name="height" value="0.04667" units="cm"/>
+      <inkml:brushProperty name="fitToCurve" value="1"/>
+    </inkml:brush>
+  </inkml:definitions>
+  <inkml:trace contextRef="#ctx0" brushRef="#br0">120 23 1,'22'0'2966,"-22"0"-128,0 0-129,0-24-774,0 24-258,0 0-645,0 0-129,0 0-516,0 0-258,0 0-129,0 0 0,25 24 129,-25-24 0,24 0 129,-24 24-129,0-24-129,24 0 258,-24 0-129,0 0 129,24 25 0,-24-25 258,23 23-129,-23 0 0,24-23 0,-24 25 0,0-1 129,0-24-258,0 24-129,0 0 0,0 0 0,0 0-129,0-1 129,0 1-129,0 1 129,0-2-129,0 1 129,0-24-129,0 24 0,0-24 0,0 0 0,0 24 0,0-24 0,0 24 0,0-24-129,0 24 129,0-24 129,0 0-129,0 0 0,0 24 0,0-24 0,0 24 0,0-24 0,0 0-129,0 0 129,0 24 129,0-24 0,0 24 0,0 0 0,-24-24-129,24 24 0,0-24 129,0 25-129,-23-2-129,23-23 129,-24 23 0,24 3 0,0-26 129,-24 24 129,24 0-129,-24-24 129,24 0 0,0 0-129,-25 23 0,25-23 0,0 25-129,0-25 0,-22 0-258,22 0 129,0 0-129,0 23 129,0-23-129,0 0 129,22 0-129,-22 0 129,25 0 129,-25 0-129,24 24 129,-24-24 0,24 0 0,-24 0 0,24 0 0,-24 24-129,23-24 258,-23 0-129,24 24-129,-24-24 129,24 0 0,-24 24 129,0-24-129,25 0 0,-25 0 129,0 0 0,24 24 0,-24-24 0,0 0 129,0 0-129,0 0 0,0 0 0,0 0-129,-24 24 129,24-24-258,0 0 258,0 0-129,-25 24 0,25-24 0,-24 0 0,24 0 129,-24 24-129,24-24 0,0 0 0,0 0-129,-23 0 0,23 0-129,0 0 0,0 0 0,0 0 0,23 24 129,-23-24-129,0 0 129,0 0 0,24 0 129,-24 0 0,0 0-129,0 0 258,24 24-129,-24-24 0,0 24 129,0-24-129,25 0 0,-25 25 129,0-25-129,0 23 0,0-23 129,0 23-129,0-23 0,24 25 0,-24-25 0,0 0 0,0 0 0,0 24 0,0-24 0,0 0 0,0 0 0,0 24 0,0-24 0,0 24-129,0-24 129,22 24 0,-22 0 129,0-24-129,0 24 129,0-24-129,0 24 129,0 0-129,0-24 258,0 24-258,25 0 129,-25-1-129,0 1 0,0 1 0,0-1 0,0 0 129,0 0-129,0 1 0,0-2 0,0 0 0,0 2 0,0-1 129,0 0-129,0 0 0,-25 0 0,25 0 0,0 24 0,0-24 0,0 0 129,-22 0-129,22-1 0,0-23 0,0 24 129,-24 0-129,24 0 0,0-24 0,-25 24 0,25 0-129,0 0 129,-24-24-129,24 24 129,0 0-129,-24 0 129,24-24 0,0 25 0,-23-2 129,23 0-258,0 2 129,-24 0 0,24-1 129,0-24-258,-24 24 129,24 0 0,0 0 0,0 0 0,-24-1 0,24 1 0,0 0 0,0 0 0,-25 0 129,25 0-129,0 0 0,0 0 0,-22 24 0,22-23-258,-24 23 129,24-25 129,-25 25-258,1-24-129,24 24-1161,-24-48-1935,24 24-258,0-24-258,-23 0-129</inkml:trace>
+</inkml:ink>
+</file>
+
+<file path=word/ink/ink5.xml><?xml version="1.0" encoding="utf-8"?>
+<inkml:ink xmlns:inkml="http://www.w3.org/2003/InkML">
+  <inkml:definitions>
+    <inkml:context xml:id="ctx0">
+      <inkml:inkSource xml:id="inkSrc0">
+        <inkml:traceFormat>
+          <inkml:channel name="X" type="integer" max="32767" units="in"/>
+          <inkml:channel name="Y" type="integer" max="32767" units="in"/>
+          <inkml:channel name="F" type="integer" max="32767" units="dev"/>
+        </inkml:traceFormat>
+        <inkml:channelProperties>
+          <inkml:channelProperty channel="X" name="resolution" value="3971.75757" units="1/in"/>
+          <inkml:channelProperty channel="Y" name="resolution" value="5295.24854" units="1/in"/>
+          <inkml:channelProperty channel="F" name="resolution" value="0" units="1/dev"/>
+        </inkml:channelProperties>
+      </inkml:inkSource>
+      <inkml:timestamp xml:id="ts0" timeString="2014-11-05T03:28:05.587"/>
+    </inkml:context>
+    <inkml:brush xml:id="br0">
+      <inkml:brushProperty name="width" value="0.04667" units="cm"/>
+      <inkml:brushProperty name="height" value="0.04667" units="cm"/>
+      <inkml:brushProperty name="fitToCurve" value="1"/>
+    </inkml:brush>
+  </inkml:definitions>
+  <inkml:trace contextRef="#ctx0" brushRef="#br0">1126 1295 1548,'0'-25'1548,"0"25"-387,-25-23-129,25 23 129,-22-23-258,-2 23-129,24-25 0,-25 25-129,1-24 129,0 0 0,1 0-129,23 0-258,-24 0-129,0 24-129,-1-24 129,1 0 0,24 0 129,-24 1 129,1-2 0,23 25 129,-24-23-258,0 23 129,-1-24 0,25 0-387,-24 24 0,2-24 0,22 24 0,-25-24 0,25 24 129,-24-24 0,24 24 0,-24 0 0,-1-25 258,25 25-258,-22-24 0,22 24-129,-24-23 0,24 23-129,-25-25 129,25 1-129,-24 24 0,24-23 0,0 23 0,-24-24 0,24 24 0,-23-24 0,23 24 0,0 0 0,-24-24 0,24 24 0,-25-24 0,25 24 0,-24 0 0,24 0 0,-24-24 0,24 24 0,0 0 0,0 0 0,-23-24-129,23 24 129,-24 0 0,24 0 0,0 0 0,-24-24 0,24 24 0,0 0 129,-25-25-258,25 25 129,-24-23 0,24 23 0,-22-23 0,22 23 0,0-25-129,0 25 258,-25 0-129,25 0 0,0-24 129,0 24-129,-24-24 0,24 24 129,0 0 0,0 0-129,0-24 129,0 24 129,-24-24-129,24 24 129,0-24-129,0 24 129,-25 0-129,25 0 0,0-24-129,0 24 0,-22 0 0,22 0 0,0-23 0,0 23 0,0-25 0,0 25 129,-24 0 0,24 0 0,0-23 129,0 23-129,0 0-129,0 0 129,0 0-129,-25-24 0,25 24 0,0 0 0,0 0 129,0 0-129,0 0-129,0-24 129,0 24 129,0 0-129,0 0 0,-24-24 0,24 24 0,0 0 0,0 0 0,0-24-129,0 24 258,0 0-129,0 0 0,0-24 0,0 24 129,0 0-129,0 0 0,0 0 0,0-24-129,0 24 129,0 0 129,0 0 0,0 0 0,0 0-129,0 0 387,-24-25-258,24 25 129,0 0-129,0 0 0,0 0-129,0 0-129,0 0 129,0 0 0,0 0 0,0 0 0,0 0 0,0 0 0,0 0 0,0 0 0,0 0 0,0 0-129,0 0 129,0-24 0,0 24-129,0 0 0,0 0 129,0 0 0,24 0-129,-24 0 129,24 0-129,-24 0 129,25 0 129,-1 0-129,-24 0 129,47 24-258,-23-24 129,0 0-129,1 0 258,-3 25-258,2-25 0,25 24-129,-25-24 258,-1 24 0,25-24 0,-23 24 129,-1-24-258,-1 24 258,1-24-129,-24 24 129,24-24-129,-24 0 129,0 0 129,0 0 0,0 0 0,0 0 0,0 0 0,0 0 129,-24 0-258,24 0 129,-24 0-129,24 0-129,-23 0 0,-1 0 129,-1-24-129,1 24 0,0-24 0,1 24-129,-1 0 129,0-24 0,24 24-129,-25-24 258,1 24-129,2-24 129,22 24-129,-25 0 129,25-25-258,-24 25 129,24 0 0,-24 0-258,24 0 258,0 0-129,0 0 129,-25 0 0,25 0 0,-22 0 0,22 0 129,-24 0 0,24 0-129,0 0 0,0 0-129,0 0 0,-25 0 129,25 0-129,0 0 0,0 0-258,0 25 258,0-25-129,0 24 129,0-24-129,0 24 258,0 0-258,25 0 258,-25 0-129,0 0 129,0-1-129,24 2 129,-24-2 0,0 1 0,0 0-129,22-24 0,-22 24-129,0 0-516,0-24-387,0 24-1161,0-24-1419,0 0-387,0 0-258,0 0 258</inkml:trace>
+</inkml:ink>
+</file>
+
+<file path=word/ink/ink6.xml><?xml version="1.0" encoding="utf-8"?>
+<inkml:ink xmlns:inkml="http://www.w3.org/2003/InkML">
+  <inkml:definitions>
+    <inkml:context xml:id="ctx0">
+      <inkml:inkSource xml:id="inkSrc0">
+        <inkml:traceFormat>
+          <inkml:channel name="X" type="integer" max="32767" units="in"/>
+          <inkml:channel name="Y" type="integer" max="32767" units="in"/>
+          <inkml:channel name="F" type="integer" max="32767" units="dev"/>
+        </inkml:traceFormat>
+        <inkml:channelProperties>
+          <inkml:channelProperty channel="X" name="resolution" value="3971.75757" units="1/in"/>
+          <inkml:channelProperty channel="Y" name="resolution" value="5295.24854" units="1/in"/>
+          <inkml:channelProperty channel="F" name="resolution" value="0" units="1/dev"/>
+        </inkml:channelProperties>
+      </inkml:inkSource>
+      <inkml:timestamp xml:id="ts0" timeString="2014-11-05T03:27:56.023"/>
+    </inkml:context>
+    <inkml:brush xml:id="br0">
+      <inkml:brushProperty name="width" value="0.04667" units="cm"/>
+      <inkml:brushProperty name="height" value="0.04667" units="cm"/>
+      <inkml:brushProperty name="fitToCurve" value="1"/>
+    </inkml:brush>
+  </inkml:definitions>
+  <inkml:trace contextRef="#ctx0" brushRef="#br0">1320 1514 2193,'-96'23'3870,"96"2"387,-48-25-516,23 24-1161,3 0-774,-3-24-645,1 24-516,0-24-387,-1 24 0,-21-24-258,21 0 129,1 24-129,0-24 0,-23 24 258,23-24 0,-1 0 0,1 23 129,2-23 0,-3 0 0,1 0-129,24 0 0,-24 0-129,-1 0 0,25 0-129,-24 0 0,1 0 0,23 0 0,-24 0 0,24-23 0,-24 23 129,-1 0 0,25-24-129,-24 24 129,24 0 0,-22-24 0,22 24 0,-25 0 129,25-24-258,-24 24 129,24-24-129,-24 24 0,24-24 0,-25 0 0,3 24 0,-2-25 129,-1 25-129,25 0 0,-24-23 0,0 23 0,24-23 0,-23 23 0,23 0 129,-24-25-129,24 25 0,-24-24 0,24 24 0,-25-24 0,25 24 0,-24-24 0,24 24 0,-23-24 129,-1 24-129,24-24 129,0 24-129,-24-25 129,24 2-129,0 23 129,-25-24-258,25 0 129,0 24 0,0-24 0,-24 0-129,24 24 129,0-24 0,0 0-129,-22 0 129,22 0 0,0 24 0,0-24 0,0-1 0,-25 2 0,25 0 0,0 23 0,0-25-129,0 1 129,0 0 0,0 0 0,0 24 0,0-24 0,0 1 0,0-1 129,0 0-129,0 0 0,0 0 0,25 24 0,-25-25 0,0 2 0,0 0 0,0-2 0,22 25 0,-22-24 129,0 0-129,24 0 0,-24-1-129,0 1 129,25 0-129,-25 1 0,24-25 0,-24 24 129,24 0-387,-1 0 258,1 0 129,-24 0-258,25 0 258,-1 0 0,0-1-129,-1 2 0,1 23 129,-24-23 0,24 23 0,1-25 0,-25 25 0,24-24 0,-2 24 0,-22 0 0,25 0 0,-1-24 0,-24 24 0,24 0 129,-24 0-258,25-24 129,-3 24 0,-22 0 0,24-24 129,1 24-129,-25 0-129,24 0 129,-24 0 0,24-24 129,-1 24-258,-23 0 129,24 0 129,1 0-129,-1 0 0,-24 0 129,24 0-129,1 0 0,-3-23 129,2 23-129,1 0 0,-25 0 0,24 0 129,0-24-129,-1 24 0,1 0 0,-24 0 0,24 0 0,1 0-129,-1-24 129,-2 24 0,3 0 0,-1 0 0,0 0 0,1 0 0,-25 0-129,22 0 129,3 0 129,-1 0-258,-24 0 129,24 0 0,0 0 0,-24 0 0,23 0 0,-23 24 0,24-24 0,-24 0 0,25 0 0,-25 0 0,24 24-129,-24-24 258,24 0-129,-24 0 0,23 23 0,-23-23 0,24 0 0,-24 24 0,24-24 0,-24 0 0,25 24 0,-1-24 0,-24 24 129,22-24-129,-22 24 0,25-24 0,-25 24 0,24 1 0,-24-25 0,0 23-129,24 0 129,-24 2 0,0-1 0,0 0 0,25 0 0,-25 0 0,0 0 0,0 0 0,0 0 0,22 0 129,-22 0-129,0 23 0,0-23 0,0 1 0,0-1 0,0 24-129,0-23 129,0-2 0,0 0 0,0 2 0,0-1 0,0 0 0,0 0 0,0 0-129,0-1 258,0 1-258,0 0 258,0 0-129,0 0 0,0 1 0,-22-2 129,22 0-129,0 2 0,-25-25 129,25 24-129,-24 0 0,24-24 0,0 24 0,-24-24 129,24 24-129,-25-24 0,25 24 0,-22 0-129,22 0 258,-24-24-258,-1 24 129,1 0-129,24-1 129,-24 2 0,1-25 129,23 24-258,-24-24 258,24 24 0,-24-24 129,24 24-129,-25-24-129,25 24 129,-24-24 0,1 24-129,-1-24 0,0 25-129,0-2 0,-1-23-516,25 23-1548,-22-23-1935,-3 0-129,25 0-258,-24-23-387</inkml:trace>
+</inkml:ink>
+</file>
+
+<file path=word/ink/ink7.xml><?xml version="1.0" encoding="utf-8"?>
+<inkml:ink xmlns:inkml="http://www.w3.org/2003/InkML">
+  <inkml:definitions>
+    <inkml:context xml:id="ctx0">
+      <inkml:inkSource xml:id="inkSrc0">
+        <inkml:traceFormat>
+          <inkml:channel name="X" type="integer" max="32767" units="in"/>
+          <inkml:channel name="Y" type="integer" max="32767" units="in"/>
+          <inkml:channel name="F" type="integer" max="32767" units="dev"/>
+        </inkml:traceFormat>
+        <inkml:channelProperties>
+          <inkml:channelProperty channel="X" name="resolution" value="3971.75757" units="1/in"/>
+          <inkml:channelProperty channel="Y" name="resolution" value="5295.24854" units="1/in"/>
+          <inkml:channelProperty channel="F" name="resolution" value="0" units="1/dev"/>
+        </inkml:channelProperties>
+      </inkml:inkSource>
+      <inkml:timestamp xml:id="ts0" timeString="2014-11-05T03:27:53.971"/>
+    </inkml:context>
+    <inkml:brush xml:id="br0">
+      <inkml:brushProperty name="width" value="0.04667" units="cm"/>
+      <inkml:brushProperty name="height" value="0.04667" units="cm"/>
+      <inkml:brushProperty name="fitToCurve" value="1"/>
+    </inkml:brush>
+  </inkml:definitions>
+  <inkml:trace contextRef="#ctx0" brushRef="#br0">0 0 1,'0'0'1031,"0"0"-515,0 0-1548</inkml:trace>
+</inkml:ink>
+</file>
+
+<file path=word/ink/ink8.xml><?xml version="1.0" encoding="utf-8"?>
+<inkml:ink xmlns:inkml="http://www.w3.org/2003/InkML">
+  <inkml:definitions>
+    <inkml:context xml:id="ctx0">
+      <inkml:inkSource xml:id="inkSrc0">
+        <inkml:traceFormat>
+          <inkml:channel name="X" type="integer" max="32767" units="in"/>
+          <inkml:channel name="Y" type="integer" max="32767" units="in"/>
+          <inkml:channel name="F" type="integer" max="32767" units="dev"/>
+        </inkml:traceFormat>
+        <inkml:channelProperties>
+          <inkml:channelProperty channel="X" name="resolution" value="3971.75757" units="1/in"/>
+          <inkml:channelProperty channel="Y" name="resolution" value="5295.24854" units="1/in"/>
+          <inkml:channelProperty channel="F" name="resolution" value="0" units="1/dev"/>
+        </inkml:channelProperties>
+      </inkml:inkSource>
+      <inkml:timestamp xml:id="ts0" timeString="2014-11-05T03:27:53.423"/>
+    </inkml:context>
+    <inkml:brush xml:id="br0">
+      <inkml:brushProperty name="width" value="0.04667" units="cm"/>
+      <inkml:brushProperty name="height" value="0.04667" units="cm"/>
+      <inkml:brushProperty name="fitToCurve" value="1"/>
+    </inkml:brush>
+  </inkml:definitions>
+  <inkml:trace contextRef="#ctx0" brushRef="#br0">0 725 258,'0'0'2967,"0"0"-129,24 0 129,-24-24-774,0 24-258,24-25-516,-24 2-387,25 0-516,-1-26 129,-2 25-258,3-24-129,-1 0 0,0 1 129,0-2 129,-1 3-129,25 21 258,-24-23-258,0-1 258,-24 26-129,23-25 0,1 24 0,-24 0 0,0 0-129,24 24 0,-24-24 0,0 24 0,0 0 129,0 0-129,0 0-129,-24-24 0,24 24 0,-24 0-129,1 0 0,-1 0 0,0 24-129,0-24 129,0 0-129,-23 24 0,23-24 0,0 0-129,-1 24-129,3-24-516,-2 0-1290,24 0-2193,0-24 0,0 24-387,0-24-387</inkml:trace>
+</inkml:ink>
+</file>
+
+<file path=word/ink/ink9.xml><?xml version="1.0" encoding="utf-8"?>
+<inkml:ink xmlns:inkml="http://www.w3.org/2003/InkML">
+  <inkml:definitions>
+    <inkml:context xml:id="ctx0">
+      <inkml:inkSource xml:id="inkSrc0">
+        <inkml:traceFormat>
+          <inkml:channel name="X" type="integer" max="32767" units="in"/>
+          <inkml:channel name="Y" type="integer" max="32767" units="in"/>
+          <inkml:channel name="F" type="integer" max="32767" units="dev"/>
+        </inkml:traceFormat>
+        <inkml:channelProperties>
+          <inkml:channelProperty channel="X" name="resolution" value="3971.75757" units="1/in"/>
+          <inkml:channelProperty channel="Y" name="resolution" value="5295.24854" units="1/in"/>
+          <inkml:channelProperty channel="F" name="resolution" value="0" units="1/dev"/>
+        </inkml:channelProperties>
+      </inkml:inkSource>
+      <inkml:timestamp xml:id="ts0" timeString="2014-11-05T03:27:52.467"/>
+    </inkml:context>
+    <inkml:brush xml:id="br0">
+      <inkml:brushProperty name="width" value="0.04667" units="cm"/>
+      <inkml:brushProperty name="height" value="0.04667" units="cm"/>
+      <inkml:brushProperty name="fitToCurve" value="1"/>
+    </inkml:brush>
+  </inkml:definitions>
+  <inkml:trace contextRef="#ctx0" brushRef="#br0">-5 119 774,'0'25'1419,"0"-25"-258,0 0 387,0 0 0,0 0 0,0 0-258,0 0-129,0 0-129,0 0-129,0 0-129,0-25-129,0 25-387,24 0 0,-24 0-258,23-23 0,1 23 0,-24-23 0,24 23 0,0-25 0,1 1-129,-3 24 129,27-24 129,-25 24 0,0 0-129,-1 0 0,1 0 129,-24 0 129,24 0 129,-24 0 0,24 0-129,-24 24 129,0 0 129,-24 1 0,24-2-129,-24 0 0,0 2 0,24-2-129,-23 2 0,23-1-258,-24-24-129,24 24 129,0-24-258,0 24-129,0-24 0,24 0 129,-1 0 0,-23 0 0,24 0 129,0 0 0,-24 0 0,24 25 258,1-25-129,-25 0 129,24 23-129,-24 0 129,0 2 0,0-1 0,0 24 0,0-25 129,-24 25 129,-1 0 129,1-24 0,0 24 129,-23 0-129,23-24 129,0 24-129,-25-24 0,27-24-387,-3 24-258,1-24-645,0 0-645,24 0-1032,-24 0-1548,24-24-129,0 0-129,0 24 129</inkml:trace>
+</inkml:ink>
 </file>
 
 <file path=word/theme/theme1.xml><?xml version="1.0" encoding="utf-8"?>

</xml_diff>